<commit_message>
New Title!! W00t!; Updated proposal
Changed title in both documents. Added expanded chapter breakout in
proposal. Added Preface, References & Index to ToC
</commit_message>
<xml_diff>
--- a/hrbrmstr/combined-ToC.docx
+++ b/hrbrmstr/combined-ToC.docx
@@ -6,225 +6,287 @@
       <w:pPr>
         <w:pStyle w:val="Heading1"/>
         <w:rPr>
+          <w:ins w:id="0" w:author="Bob Rudis" w:date="2013-03-20T12:09:00Z"/>
           <w:rStyle w:val="BookTitle"/>
         </w:rPr>
       </w:pPr>
-      <w:ins w:id="0" w:author="Bob Rudis" w:date="2013-03-19T11:45:00Z">
+      <w:ins w:id="1" w:author="Bob Rudis" w:date="2013-03-20T12:09:00Z">
         <w:r>
           <w:rPr>
             <w:rStyle w:val="BookTitle"/>
           </w:rPr>
-          <w:softHyphen/>
-        </w:r>
-      </w:ins>
-      <w:r>
-        <w:rPr>
-          <w:rStyle w:val="BookTitle"/>
-        </w:rPr>
-        <w:t xml:space="preserve">Data Analysis &amp; Visualization for IT &amp; </w:t>
-      </w:r>
-      <w:r>
-        <w:rPr>
-          <w:rStyle w:val="BookTitle"/>
-        </w:rPr>
+          <w:t>Visualize IT: Designing Data Stories in Information Technology &amp; Security</w:t>
+        </w:r>
+      </w:ins>
+    </w:p>
+    <w:p>
+      <w:pPr>
+        <w:pStyle w:val="Heading1"/>
+        <w:rPr>
+          <w:del w:id="2" w:author="Bob Rudis" w:date="2013-03-20T12:09:00Z"/>
+          <w:b w:val="0"/>
+          <w:bCs w:val="0"/>
+          <w:smallCaps/>
+          <w:spacing w:val="5"/>
+          <w:rPrChange w:id="3" w:author="Bob Rudis" w:date="2013-03-20T11:16:00Z">
+            <w:rPr>
+              <w:del w:id="4" w:author="Bob Rudis" w:date="2013-03-20T12:09:00Z"/>
+              <w:rStyle w:val="BookTitle"/>
+            </w:rPr>
+          </w:rPrChange>
+        </w:rPr>
+      </w:pPr>
+      <w:del w:id="5" w:author="Bob Rudis" w:date="2013-03-20T12:09:00Z">
+        <w:r>
+          <w:rPr>
+            <w:rStyle w:val="BookTitle"/>
+          </w:rPr>
+          <w:delText xml:space="preserve">Data Analysis &amp; Visualization for IT &amp; </w:delText>
+        </w:r>
+        <w:r>
+          <w:rPr>
+            <w:rStyle w:val="BookTitle"/>
+          </w:rPr>
+          <w:br/>
+        </w:r>
+        <w:r>
+          <w:rPr>
+            <w:rStyle w:val="BookTitle"/>
+          </w:rPr>
+          <w:delText>Information Security Professionals</w:delText>
+        </w:r>
+      </w:del>
+    </w:p>
+    <w:p>
+      <w:pPr>
+        <w:pStyle w:val="Heading1"/>
+        <w:rPr>
+          <w:ins w:id="6" w:author="Bob Rudis" w:date="2013-03-20T11:13:00Z"/>
+        </w:rPr>
+      </w:pPr>
+      <w:ins w:id="7" w:author="Bob Rudis" w:date="2013-03-20T11:13:00Z">
+        <w:r>
+          <w:t>Preface</w:t>
+        </w:r>
+      </w:ins>
+    </w:p>
+    <w:p>
+      <w:pPr>
+        <w:pStyle w:val="Heading2"/>
+      </w:pPr>
+      <w:moveToRangeStart w:id="8" w:author="Bob Rudis" w:date="2013-03-20T11:13:00Z" w:name="move225397336"/>
+      <w:moveTo w:id="9" w:author="Bob Rudis" w:date="2013-03-20T11:13:00Z">
+        <w:r>
+          <w:t>Purpose of This Book</w:t>
+        </w:r>
+      </w:moveTo>
+    </w:p>
+    <w:moveToRangeEnd w:id="8"/>
+    <w:p>
+      <w:pPr>
+        <w:pStyle w:val="Heading1"/>
+      </w:pPr>
+      <w:ins w:id="10" w:author="Bob Rudis" w:date="2013-03-19T11:46:00Z">
+        <w:r>
+          <w:t xml:space="preserve">Chapter 1: </w:t>
+        </w:r>
+      </w:ins>
+      <w:del w:id="11" w:author="Bob Rudis" w:date="2013-03-20T11:18:00Z">
+        <w:r>
+          <w:delText>Introduction</w:delText>
+        </w:r>
+      </w:del>
+      <w:ins w:id="12" w:author="Bob Rudis" w:date="2013-03-20T11:18:00Z">
+        <w:r>
+          <w:t>The Power of a Story</w:t>
+        </w:r>
+      </w:ins>
+    </w:p>
+    <w:p>
+      <w:pPr>
+        <w:pStyle w:val="Heading2"/>
+      </w:pPr>
+      <w:moveFromRangeStart w:id="13" w:author="Bob Rudis" w:date="2013-03-20T11:13:00Z" w:name="move225397336"/>
+      <w:moveFrom w:id="14" w:author="Bob Rudis" w:date="2013-03-20T11:13:00Z">
+        <w:r>
+          <w:t>Purpose of This B</w:t>
+        </w:r>
+        <w:r>
+          <w:t>ook</w:t>
+        </w:r>
+      </w:moveFrom>
+    </w:p>
+    <w:moveFromRangeEnd w:id="13"/>
+    <w:p>
+      <w:pPr>
+        <w:pStyle w:val="Heading2"/>
+        <w:rPr>
+          <w:del w:id="15" w:author="Bob Rudis" w:date="2013-03-20T11:18:00Z"/>
+        </w:rPr>
+      </w:pPr>
+      <w:del w:id="16" w:author="Bob Rudis" w:date="2013-03-20T11:18:00Z">
+        <w:r>
+          <w:delText>The Power of a S</w:delText>
+        </w:r>
+        <w:r>
+          <w:delText>tory</w:delText>
+        </w:r>
+      </w:del>
+    </w:p>
+    <w:p>
+      <w:pPr>
+        <w:pStyle w:val="Heading2"/>
+      </w:pPr>
+      <w:r>
+        <w:t>Examples of S</w:t>
+      </w:r>
+      <w:r>
+        <w:t>torytelling</w:t>
+      </w:r>
+      <w:del w:id="17" w:author="Bob Rudis" w:date="2013-03-19T11:54:00Z">
+        <w:r>
+          <w:delText xml:space="preserve"> in IT</w:delText>
+        </w:r>
+      </w:del>
+    </w:p>
+    <w:p>
+      <w:pPr>
+        <w:pStyle w:val="Heading3"/>
+        <w:rPr>
+          <w:del w:id="18" w:author="Bob Rudis" w:date="2013-03-19T12:00:00Z"/>
+        </w:rPr>
+      </w:pPr>
+      <w:del w:id="19" w:author="Bob Rudis" w:date="2013-03-19T12:00:00Z">
+        <w:r>
+          <w:delText>Submitting a budget proposal</w:delText>
+        </w:r>
+      </w:del>
+    </w:p>
+    <w:p>
+      <w:pPr>
+        <w:pStyle w:val="Heading3"/>
+        <w:rPr>
+          <w:del w:id="20" w:author="Bob Rudis" w:date="2013-03-19T12:00:00Z"/>
+        </w:rPr>
+      </w:pPr>
+      <w:del w:id="21" w:author="Bob Rudis" w:date="2013-03-19T12:00:00Z">
+        <w:r>
+          <w:delText>Communicating the reason for an outage</w:delText>
+        </w:r>
+      </w:del>
+    </w:p>
+    <w:p>
+      <w:pPr>
+        <w:pStyle w:val="Heading3"/>
+      </w:pPr>
+      <w:r>
+        <w:t>Capacity planning</w:t>
+      </w:r>
+    </w:p>
+    <w:p>
+      <w:pPr>
+        <w:pStyle w:val="Heading2"/>
+        <w:rPr>
+          <w:del w:id="22" w:author="Bob Rudis" w:date="2013-03-19T11:54:00Z"/>
+        </w:rPr>
+      </w:pPr>
+      <w:del w:id="23" w:author="Bob Rudis" w:date="2013-03-19T11:54:00Z">
+        <w:r>
+          <w:delText xml:space="preserve">Examples </w:delText>
+        </w:r>
+        <w:r>
+          <w:delText>of S</w:delText>
+        </w:r>
+        <w:r>
+          <w:delText>torytelling in Information Security</w:delText>
+        </w:r>
+      </w:del>
+    </w:p>
+    <w:p>
+      <w:pPr>
+        <w:pStyle w:val="Heading3"/>
+        <w:rPr>
+          <w:del w:id="24" w:author="Bob Rudis" w:date="2013-03-19T12:00:00Z"/>
+        </w:rPr>
+      </w:pPr>
+      <w:del w:id="25" w:author="Bob Rudis" w:date="2013-03-19T12:00:00Z">
+        <w:r>
+          <w:delText>Understanding “normal”</w:delText>
+        </w:r>
+      </w:del>
+    </w:p>
+    <w:p>
+      <w:pPr>
+        <w:pStyle w:val="Heading3"/>
+      </w:pPr>
+      <w:r>
+        <w:t>Creating an incident narrative</w:t>
+      </w:r>
+    </w:p>
+    <w:p>
+      <w:pPr>
+        <w:pStyle w:val="Heading3"/>
+      </w:pPr>
+      <w:r>
+        <w:t>Effectively assessing and communicating risk</w:t>
+      </w:r>
+    </w:p>
+    <w:p>
+      <w:pPr>
+        <w:pStyle w:val="Heading2"/>
+      </w:pPr>
+      <w:r>
+        <w:t>Tools of the Trade</w:t>
+      </w:r>
+    </w:p>
+    <w:p>
+      <w:pPr>
+        <w:pStyle w:val="Heading3"/>
+        <w:rPr>
+          <w:ins w:id="26" w:author="Bob Rudis" w:date="2013-03-19T12:03:00Z"/>
+        </w:rPr>
+      </w:pPr>
+      <w:ins w:id="27" w:author="Bob Rudis" w:date="2013-03-19T12:03:00Z">
+        <w:r>
+          <w:t>The most valuable tool</w:t>
+        </w:r>
+      </w:ins>
+    </w:p>
+    <w:p>
+      <w:pPr>
+        <w:pStyle w:val="Heading3"/>
+        <w:rPr>
+          <w:ins w:id="28" w:author="Bob Rudis" w:date="2013-03-19T12:03:00Z"/>
+        </w:rPr>
+      </w:pPr>
+      <w:ins w:id="29" w:author="Bob Rudis" w:date="2013-03-19T12:03:00Z">
+        <w:r>
+          <w:t>The rest of the toolbox</w:t>
+        </w:r>
+      </w:ins>
+    </w:p>
+    <w:p>
+      <w:pPr>
+        <w:pStyle w:val="Heading1"/>
+      </w:pPr>
+      <w:r>
+        <w:t>Part 1</w:t>
+      </w:r>
+      <w:r>
+        <w:t>: Finding the Story</w:t>
+      </w:r>
+      <w:r>
         <w:br/>
       </w:r>
       <w:r>
-        <w:rPr>
-          <w:rStyle w:val="BookTitle"/>
-        </w:rPr>
-        <w:t>Information Security Professionals</w:t>
-      </w:r>
-    </w:p>
-    <w:p>
-      <w:pPr>
-        <w:pStyle w:val="Heading1"/>
-      </w:pPr>
-      <w:ins w:id="1" w:author="Bob Rudis" w:date="2013-03-19T11:46:00Z">
-        <w:r>
-          <w:t xml:space="preserve">Chapter 1: </w:t>
-        </w:r>
-      </w:ins>
-      <w:r>
-        <w:t>Introduction</w:t>
-      </w:r>
-    </w:p>
-    <w:p>
-      <w:pPr>
-        <w:pStyle w:val="Heading2"/>
-      </w:pPr>
-      <w:r>
-        <w:t>Purpose of This B</w:t>
-      </w:r>
-      <w:r>
-        <w:t>ook</w:t>
-      </w:r>
-    </w:p>
-    <w:p>
-      <w:pPr>
-        <w:pStyle w:val="Heading2"/>
-      </w:pPr>
-      <w:r>
-        <w:t>The Power of a S</w:t>
-      </w:r>
-      <w:r>
-        <w:t>tory</w:t>
-      </w:r>
-    </w:p>
-    <w:p>
-      <w:pPr>
-        <w:pStyle w:val="Heading2"/>
-      </w:pPr>
-      <w:r>
-        <w:t>Examples of S</w:t>
-      </w:r>
-      <w:r>
-        <w:t>torytelling</w:t>
-      </w:r>
-      <w:del w:id="2" w:author="Bob Rudis" w:date="2013-03-19T11:54:00Z">
-        <w:r>
-          <w:delText xml:space="preserve"> in IT</w:delText>
-        </w:r>
-      </w:del>
-    </w:p>
-    <w:p>
-      <w:pPr>
-        <w:pStyle w:val="Heading3"/>
-        <w:rPr>
-          <w:del w:id="3" w:author="Bob Rudis" w:date="2013-03-19T12:00:00Z"/>
-        </w:rPr>
-      </w:pPr>
-      <w:del w:id="4" w:author="Bob Rudis" w:date="2013-03-19T12:00:00Z">
-        <w:r>
-          <w:delText>Submitting a budget proposal</w:delText>
-        </w:r>
-      </w:del>
-    </w:p>
-    <w:p>
-      <w:pPr>
-        <w:pStyle w:val="Heading3"/>
-        <w:rPr>
-          <w:del w:id="5" w:author="Bob Rudis" w:date="2013-03-19T12:00:00Z"/>
-        </w:rPr>
-      </w:pPr>
-      <w:del w:id="6" w:author="Bob Rudis" w:date="2013-03-19T12:00:00Z">
-        <w:r>
-          <w:delText>Communicating the reason for an outage</w:delText>
-        </w:r>
-      </w:del>
-    </w:p>
-    <w:p>
-      <w:pPr>
-        <w:pStyle w:val="Heading3"/>
-      </w:pPr>
-      <w:r>
-        <w:t>Capacity planning</w:t>
-      </w:r>
-    </w:p>
-    <w:p>
-      <w:pPr>
-        <w:pStyle w:val="Heading2"/>
-        <w:rPr>
-          <w:del w:id="7" w:author="Bob Rudis" w:date="2013-03-19T11:54:00Z"/>
-        </w:rPr>
-      </w:pPr>
-      <w:del w:id="8" w:author="Bob Rudis" w:date="2013-03-19T11:54:00Z">
-        <w:r>
-          <w:delText xml:space="preserve">Examples </w:delText>
-        </w:r>
-        <w:r>
-          <w:delText>of S</w:delText>
-        </w:r>
-        <w:r>
-          <w:delText>torytelling in Information Security</w:delText>
-        </w:r>
-      </w:del>
-    </w:p>
-    <w:p>
-      <w:pPr>
-        <w:pStyle w:val="Heading3"/>
-        <w:rPr>
-          <w:del w:id="9" w:author="Bob Rudis" w:date="2013-03-19T12:00:00Z"/>
-        </w:rPr>
-      </w:pPr>
-      <w:del w:id="10" w:author="Bob Rudis" w:date="2013-03-19T12:00:00Z">
-        <w:r>
-          <w:delText>Understanding “normal”</w:delText>
-        </w:r>
-      </w:del>
-    </w:p>
-    <w:p>
-      <w:pPr>
-        <w:pStyle w:val="Heading3"/>
-      </w:pPr>
-      <w:r>
-        <w:t>Creating an incident narrative</w:t>
-      </w:r>
-    </w:p>
-    <w:p>
-      <w:pPr>
-        <w:pStyle w:val="Heading3"/>
-      </w:pPr>
-      <w:r>
-        <w:t>Effectively assessing and communicating risk</w:t>
-      </w:r>
-    </w:p>
-    <w:p>
-      <w:pPr>
-        <w:pStyle w:val="Heading2"/>
-      </w:pPr>
-      <w:r>
-        <w:t>Tools of the Trade</w:t>
-      </w:r>
-    </w:p>
-    <w:p>
-      <w:pPr>
-        <w:pStyle w:val="Heading3"/>
-        <w:rPr>
-          <w:ins w:id="11" w:author="Bob Rudis" w:date="2013-03-19T12:03:00Z"/>
-        </w:rPr>
-      </w:pPr>
-      <w:ins w:id="12" w:author="Bob Rudis" w:date="2013-03-19T12:03:00Z">
-        <w:r>
-          <w:t>The most valuable tool</w:t>
-        </w:r>
-      </w:ins>
-    </w:p>
-    <w:p>
-      <w:pPr>
-        <w:pStyle w:val="Heading3"/>
-        <w:rPr>
-          <w:ins w:id="13" w:author="Bob Rudis" w:date="2013-03-19T12:03:00Z"/>
-        </w:rPr>
-      </w:pPr>
-      <w:ins w:id="14" w:author="Bob Rudis" w:date="2013-03-19T12:03:00Z">
-        <w:r>
-          <w:t>The rest of the toolbox</w:t>
-        </w:r>
-      </w:ins>
-    </w:p>
-    <w:p>
-      <w:pPr>
-        <w:pStyle w:val="Heading1"/>
-      </w:pPr>
-      <w:r>
-        <w:t>Part 1</w:t>
-      </w:r>
-      <w:r>
-        <w:t>: Finding the Story</w:t>
-      </w:r>
-      <w:r>
-        <w:br/>
-      </w:r>
-      <w:r>
         <w:t xml:space="preserve">Chapter </w:t>
       </w:r>
-      <w:ins w:id="15" w:author="Bob Rudis" w:date="2013-03-19T11:46:00Z">
+      <w:ins w:id="30" w:author="Bob Rudis" w:date="2013-03-19T11:46:00Z">
         <w:r>
           <w:t>2</w:t>
         </w:r>
       </w:ins>
-      <w:del w:id="16" w:author="Bob Rudis" w:date="2013-03-19T11:46:00Z">
+      <w:del w:id="31" w:author="Bob Rudis" w:date="2013-03-19T11:46:00Z">
         <w:r>
           <w:delText>1</w:delText>
         </w:r>
@@ -232,32 +294,37 @@
       <w:r>
         <w:t xml:space="preserve">: </w:t>
       </w:r>
-      <w:del w:id="17" w:author="Bob Rudis" w:date="2013-03-19T13:42:00Z">
+      <w:del w:id="32" w:author="Bob Rudis" w:date="2013-03-19T13:42:00Z">
         <w:r>
           <w:delText>Data Analysis Fundamentals</w:delText>
         </w:r>
       </w:del>
-      <w:ins w:id="18" w:author="Bob Rudis" w:date="2013-03-19T13:42:00Z">
+      <w:ins w:id="33" w:author="Bob Rudis" w:date="2013-03-19T13:42:00Z">
         <w:r>
           <w:t>Positioning Analyt</w:t>
         </w:r>
       </w:ins>
-      <w:ins w:id="19" w:author="Bob Rudis" w:date="2013-03-19T13:44:00Z">
+      <w:ins w:id="34" w:author="Bob Rudis" w:date="2013-03-19T13:44:00Z">
         <w:r>
           <w:t>i</w:t>
         </w:r>
       </w:ins>
-      <w:ins w:id="20" w:author="Bob Rudis" w:date="2013-03-19T13:42:00Z">
-        <w:r>
-          <w:t xml:space="preserve">cs in IT &amp; </w:t>
-        </w:r>
-      </w:ins>
-      <w:ins w:id="21" w:author="Bob Rudis" w:date="2013-03-19T13:44:00Z">
+      <w:ins w:id="35" w:author="Bob Rudis" w:date="2013-03-19T13:42:00Z">
+        <w:r>
+          <w:t xml:space="preserve">cs in </w:t>
+        </w:r>
+      </w:ins>
+      <w:ins w:id="36" w:author="Bob Rudis" w:date="2013-03-19T13:44:00Z">
         <w:r>
           <w:t xml:space="preserve">Information </w:t>
         </w:r>
       </w:ins>
-      <w:ins w:id="22" w:author="Bob Rudis" w:date="2013-03-19T13:42:00Z">
+      <w:ins w:id="37" w:author="Bob Rudis" w:date="2013-03-20T11:23:00Z">
+        <w:r>
+          <w:t xml:space="preserve">Technology </w:t>
+        </w:r>
+      </w:ins>
+      <w:ins w:id="38" w:author="Bob Rudis" w:date="2013-03-19T13:42:00Z">
         <w:r>
           <w:t>Security</w:t>
         </w:r>
@@ -267,10 +334,10 @@
       <w:pPr>
         <w:pStyle w:val="Heading2"/>
         <w:rPr>
-          <w:del w:id="23" w:author="Bob Rudis" w:date="2013-03-19T13:42:00Z"/>
-        </w:rPr>
-      </w:pPr>
-      <w:del w:id="24" w:author="Bob Rudis" w:date="2013-03-19T13:08:00Z">
+          <w:del w:id="39" w:author="Bob Rudis" w:date="2013-03-19T13:42:00Z"/>
+        </w:rPr>
+      </w:pPr>
+      <w:del w:id="40" w:author="Bob Rudis" w:date="2013-03-19T13:08:00Z">
         <w:r>
           <w:delText>The Role of A</w:delText>
         </w:r>
@@ -278,7 +345,7 @@
           <w:delText>nalysis</w:delText>
         </w:r>
       </w:del>
-      <w:del w:id="25" w:author="Bob Rudis" w:date="2013-03-19T13:42:00Z">
+      <w:del w:id="41" w:author="Bob Rudis" w:date="2013-03-19T13:42:00Z">
         <w:r>
           <w:delText xml:space="preserve"> in IT &amp; Security</w:delText>
         </w:r>
@@ -288,15 +355,15 @@
       <w:pPr>
         <w:pStyle w:val="Heading2"/>
         <w:rPr>
-          <w:ins w:id="26" w:author="Bob Rudis" w:date="2013-03-19T12:09:00Z"/>
-        </w:rPr>
-        <w:pPrChange w:id="27" w:author="Bob Rudis" w:date="2013-03-19T13:42:00Z">
-          <w:pPr>
-            <w:pStyle w:val="Heading3"/>
-          </w:pPr>
-        </w:pPrChange>
-      </w:pPr>
-      <w:ins w:id="28" w:author="Bob Rudis" w:date="2013-03-19T12:09:00Z">
+          <w:ins w:id="42" w:author="Bob Rudis" w:date="2013-03-19T12:09:00Z"/>
+        </w:rPr>
+        <w:pPrChange w:id="43" w:author="Bob Rudis" w:date="2013-03-19T13:42:00Z">
+          <w:pPr>
+            <w:pStyle w:val="Heading3"/>
+          </w:pPr>
+        </w:pPrChange>
+      </w:pPr>
+      <w:ins w:id="44" w:author="Bob Rudis" w:date="2013-03-19T12:09:00Z">
         <w:r>
           <w:t>Strengths &amp; limitations of human intuition</w:t>
         </w:r>
@@ -306,10 +373,10 @@
       <w:pPr>
         <w:pStyle w:val="Heading3"/>
         <w:rPr>
-          <w:ins w:id="29" w:author="Bob Rudis" w:date="2013-03-19T12:09:00Z"/>
-        </w:rPr>
-      </w:pPr>
-      <w:ins w:id="30" w:author="Bob Rudis" w:date="2013-03-19T12:09:00Z">
+          <w:ins w:id="45" w:author="Bob Rudis" w:date="2013-03-19T12:09:00Z"/>
+        </w:rPr>
+      </w:pPr>
+      <w:ins w:id="46" w:author="Bob Rudis" w:date="2013-03-19T12:09:00Z">
         <w:r>
           <w:t>Intuition vs data analysis</w:t>
         </w:r>
@@ -319,10 +386,10 @@
       <w:pPr>
         <w:pStyle w:val="Heading3"/>
         <w:rPr>
-          <w:ins w:id="31" w:author="Bob Rudis" w:date="2013-03-19T12:09:00Z"/>
-        </w:rPr>
-      </w:pPr>
-      <w:ins w:id="32" w:author="Bob Rudis" w:date="2013-03-19T12:10:00Z">
+          <w:ins w:id="47" w:author="Bob Rudis" w:date="2013-03-19T12:09:00Z"/>
+        </w:rPr>
+      </w:pPr>
+      <w:ins w:id="48" w:author="Bob Rudis" w:date="2013-03-19T12:10:00Z">
         <w:r>
           <w:t>Patterns &amp; randomness</w:t>
         </w:r>
@@ -333,16 +400,16 @@
         <w:pStyle w:val="Heading2"/>
         <w:ind w:left="0"/>
         <w:rPr>
-          <w:ins w:id="33" w:author="Bob Rudis" w:date="2013-03-19T13:00:00Z"/>
-        </w:rPr>
-        <w:pPrChange w:id="34" w:author="Bob Rudis" w:date="2013-03-19T13:42:00Z">
+          <w:ins w:id="49" w:author="Bob Rudis" w:date="2013-03-19T13:00:00Z"/>
+        </w:rPr>
+        <w:pPrChange w:id="50" w:author="Bob Rudis" w:date="2013-03-19T13:42:00Z">
           <w:pPr>
             <w:pStyle w:val="Heading3"/>
             <w:ind w:left="720"/>
           </w:pPr>
         </w:pPrChange>
       </w:pPr>
-      <w:ins w:id="35" w:author="Bob Rudis" w:date="2013-03-19T13:00:00Z">
+      <w:ins w:id="51" w:author="Bob Rudis" w:date="2013-03-19T13:00:00Z">
         <w:r>
           <w:tab/>
           <w:t>Strengths &amp; limitations of statistics</w:t>
@@ -354,15 +421,15 @@
         <w:pStyle w:val="Heading3"/>
         <w:ind w:left="720"/>
         <w:rPr>
-          <w:ins w:id="36" w:author="Bob Rudis" w:date="2013-03-19T13:00:00Z"/>
-        </w:rPr>
-        <w:pPrChange w:id="37" w:author="Bob Rudis" w:date="2013-03-19T13:42:00Z">
-          <w:pPr>
-            <w:pStyle w:val="Heading3"/>
-          </w:pPr>
-        </w:pPrChange>
-      </w:pPr>
-      <w:ins w:id="38" w:author="Bob Rudis" w:date="2013-03-19T13:00:00Z">
+          <w:ins w:id="52" w:author="Bob Rudis" w:date="2013-03-19T13:00:00Z"/>
+        </w:rPr>
+        <w:pPrChange w:id="53" w:author="Bob Rudis" w:date="2013-03-19T13:42:00Z">
+          <w:pPr>
+            <w:pStyle w:val="Heading3"/>
+          </w:pPr>
+        </w:pPrChange>
+      </w:pPr>
+      <w:ins w:id="54" w:author="Bob Rudis" w:date="2013-03-19T13:00:00Z">
         <w:r>
           <w:tab/>
           <w:t>Applying probability to an uncertain world</w:t>
@@ -374,20 +441,20 @@
         <w:pStyle w:val="Heading3"/>
         <w:ind w:left="720"/>
         <w:rPr>
-          <w:ins w:id="39" w:author="Bob Rudis" w:date="2013-03-19T13:00:00Z"/>
-        </w:rPr>
-        <w:pPrChange w:id="40" w:author="Bob Rudis" w:date="2013-03-19T13:42:00Z">
-          <w:pPr>
-            <w:pStyle w:val="Heading3"/>
-          </w:pPr>
-        </w:pPrChange>
-      </w:pPr>
-      <w:ins w:id="41" w:author="Bob Rudis" w:date="2013-03-19T13:00:00Z">
+          <w:ins w:id="55" w:author="Bob Rudis" w:date="2013-03-19T13:00:00Z"/>
+        </w:rPr>
+        <w:pPrChange w:id="56" w:author="Bob Rudis" w:date="2013-03-19T13:42:00Z">
+          <w:pPr>
+            <w:pStyle w:val="Heading3"/>
+          </w:pPr>
+        </w:pPrChange>
+      </w:pPr>
+      <w:ins w:id="57" w:author="Bob Rudis" w:date="2013-03-19T13:00:00Z">
         <w:r>
           <w:tab/>
         </w:r>
       </w:ins>
-      <w:ins w:id="42" w:author="Bob Rudis" w:date="2013-03-19T13:01:00Z">
+      <w:ins w:id="58" w:author="Bob Rudis" w:date="2013-03-19T13:01:00Z">
         <w:r>
           <w:t>Lying with data</w:t>
         </w:r>
@@ -397,15 +464,15 @@
       <w:pPr>
         <w:pStyle w:val="Heading2"/>
         <w:rPr>
-          <w:del w:id="43" w:author="Bob Rudis" w:date="2013-03-19T12:09:00Z"/>
-        </w:rPr>
-        <w:pPrChange w:id="44" w:author="Bob Rudis" w:date="2013-03-19T13:42:00Z">
-          <w:pPr>
-            <w:pStyle w:val="Heading3"/>
-          </w:pPr>
-        </w:pPrChange>
-      </w:pPr>
-      <w:del w:id="45" w:author="Bob Rudis" w:date="2013-03-19T12:09:00Z">
+          <w:del w:id="59" w:author="Bob Rudis" w:date="2013-03-19T12:09:00Z"/>
+        </w:rPr>
+        <w:pPrChange w:id="60" w:author="Bob Rudis" w:date="2013-03-19T13:42:00Z">
+          <w:pPr>
+            <w:pStyle w:val="Heading3"/>
+          </w:pPr>
+        </w:pPrChange>
+      </w:pPr>
+      <w:del w:id="61" w:author="Bob Rudis" w:date="2013-03-19T12:09:00Z">
         <w:r>
           <w:delText>Strengths &amp; limitations of human intuition</w:delText>
         </w:r>
@@ -415,20 +482,20 @@
       <w:pPr>
         <w:pStyle w:val="Heading2"/>
         <w:rPr>
-          <w:del w:id="46" w:author="Bob Rudis" w:date="2013-03-19T12:13:00Z"/>
-        </w:rPr>
-        <w:pPrChange w:id="47" w:author="Bob Rudis" w:date="2013-03-19T13:42:00Z">
-          <w:pPr>
-            <w:pStyle w:val="Heading3"/>
-          </w:pPr>
-        </w:pPrChange>
-      </w:pPr>
-      <w:del w:id="48" w:author="Bob Rudis" w:date="2013-03-19T12:13:00Z">
+          <w:del w:id="62" w:author="Bob Rudis" w:date="2013-03-19T12:13:00Z"/>
+        </w:rPr>
+        <w:pPrChange w:id="63" w:author="Bob Rudis" w:date="2013-03-19T13:42:00Z">
+          <w:pPr>
+            <w:pStyle w:val="Heading3"/>
+          </w:pPr>
+        </w:pPrChange>
+      </w:pPr>
+      <w:del w:id="64" w:author="Bob Rudis" w:date="2013-03-19T12:13:00Z">
         <w:r>
           <w:delText xml:space="preserve">Proactive vs reactive </w:delText>
         </w:r>
       </w:del>
-      <w:del w:id="49" w:author="Bob Rudis" w:date="2013-03-19T12:12:00Z">
+      <w:del w:id="65" w:author="Bob Rudis" w:date="2013-03-19T12:12:00Z">
         <w:r>
           <w:delText>analysis</w:delText>
         </w:r>
@@ -437,7 +504,7 @@
     <w:p>
       <w:pPr>
         <w:pStyle w:val="Heading2"/>
-        <w:pPrChange w:id="50" w:author="Bob Rudis" w:date="2013-03-19T13:42:00Z">
+        <w:pPrChange w:id="66" w:author="Bob Rudis" w:date="2013-03-19T13:42:00Z">
           <w:pPr>
             <w:pStyle w:val="Heading3"/>
           </w:pPr>
@@ -451,16 +518,16 @@
       <w:pPr>
         <w:pStyle w:val="Heading3"/>
         <w:rPr>
-          <w:ins w:id="51" w:author="Bob Rudis" w:date="2013-03-19T12:15:00Z"/>
-        </w:rPr>
-        <w:pPrChange w:id="52" w:author="Bob Rudis" w:date="2013-03-19T13:42:00Z">
+          <w:ins w:id="67" w:author="Bob Rudis" w:date="2013-03-19T12:15:00Z"/>
+        </w:rPr>
+        <w:pPrChange w:id="68" w:author="Bob Rudis" w:date="2013-03-19T13:42:00Z">
           <w:pPr>
             <w:pStyle w:val="Heading3"/>
             <w:ind w:left="2160"/>
           </w:pPr>
         </w:pPrChange>
       </w:pPr>
-      <w:ins w:id="53" w:author="Bob Rudis" w:date="2013-03-19T12:15:00Z">
+      <w:ins w:id="69" w:author="Bob Rudis" w:date="2013-03-19T12:15:00Z">
         <w:r>
           <w:t>Planning for analytics</w:t>
         </w:r>
@@ -470,26 +537,26 @@
       <w:pPr>
         <w:pStyle w:val="Heading3"/>
         <w:rPr>
-          <w:ins w:id="54" w:author="Bob Rudis" w:date="2013-03-19T12:15:00Z"/>
-        </w:rPr>
-        <w:pPrChange w:id="55" w:author="Bob Rudis" w:date="2013-03-19T13:42:00Z">
+          <w:ins w:id="70" w:author="Bob Rudis" w:date="2013-03-19T12:15:00Z"/>
+        </w:rPr>
+        <w:pPrChange w:id="71" w:author="Bob Rudis" w:date="2013-03-19T13:42:00Z">
           <w:pPr>
             <w:pStyle w:val="Heading3"/>
             <w:ind w:left="2160"/>
           </w:pPr>
         </w:pPrChange>
       </w:pPr>
-      <w:ins w:id="56" w:author="Bob Rudis" w:date="2013-03-19T12:22:00Z">
+      <w:ins w:id="72" w:author="Bob Rudis" w:date="2013-03-19T12:22:00Z">
         <w:r>
           <w:t>Diagnosing &amp; treating</w:t>
         </w:r>
       </w:ins>
-      <w:ins w:id="57" w:author="Bob Rudis" w:date="2013-03-19T12:15:00Z">
+      <w:ins w:id="73" w:author="Bob Rudis" w:date="2013-03-19T12:15:00Z">
         <w:r>
           <w:t xml:space="preserve"> </w:t>
         </w:r>
       </w:ins>
-      <w:ins w:id="58" w:author="Bob Rudis" w:date="2013-03-19T12:21:00Z">
+      <w:ins w:id="74" w:author="Bob Rudis" w:date="2013-03-19T12:21:00Z">
         <w:r>
           <w:t>analutophobia</w:t>
         </w:r>
@@ -499,16 +566,16 @@
       <w:pPr>
         <w:pStyle w:val="Heading2"/>
         <w:rPr>
-          <w:ins w:id="59" w:author="Bob Rudis" w:date="2013-03-19T13:25:00Z"/>
-        </w:rPr>
-        <w:pPrChange w:id="60" w:author="Bob Rudis" w:date="2013-03-19T13:42:00Z">
+          <w:ins w:id="75" w:author="Bob Rudis" w:date="2013-03-19T13:25:00Z"/>
+        </w:rPr>
+        <w:pPrChange w:id="76" w:author="Bob Rudis" w:date="2013-03-19T13:42:00Z">
           <w:pPr>
             <w:pStyle w:val="Heading3"/>
             <w:ind w:left="2160"/>
           </w:pPr>
         </w:pPrChange>
       </w:pPr>
-      <w:ins w:id="61" w:author="Bob Rudis" w:date="2013-03-19T13:25:00Z">
+      <w:ins w:id="77" w:author="Bob Rudis" w:date="2013-03-19T13:25:00Z">
         <w:r>
           <w:t>The role of visualization in data analysis</w:t>
         </w:r>
@@ -518,25 +585,25 @@
       <w:pPr>
         <w:pStyle w:val="Heading1"/>
         <w:rPr>
-          <w:ins w:id="62" w:author="Bob Rudis" w:date="2013-03-19T13:41:00Z"/>
-        </w:rPr>
-      </w:pPr>
-      <w:ins w:id="63" w:author="Bob Rudis" w:date="2013-03-19T13:41:00Z">
+          <w:ins w:id="78" w:author="Bob Rudis" w:date="2013-03-19T13:41:00Z"/>
+        </w:rPr>
+      </w:pPr>
+      <w:ins w:id="79" w:author="Bob Rudis" w:date="2013-03-19T13:41:00Z">
         <w:r>
           <w:t xml:space="preserve">Chapter </w:t>
         </w:r>
       </w:ins>
-      <w:ins w:id="64" w:author="Bob Rudis" w:date="2013-03-19T13:43:00Z">
+      <w:ins w:id="80" w:author="Bob Rudis" w:date="2013-03-19T13:43:00Z">
         <w:r>
           <w:t>3</w:t>
         </w:r>
       </w:ins>
-      <w:ins w:id="65" w:author="Bob Rudis" w:date="2013-03-19T13:41:00Z">
+      <w:ins w:id="81" w:author="Bob Rudis" w:date="2013-03-19T13:41:00Z">
         <w:r>
           <w:t xml:space="preserve">: </w:t>
         </w:r>
       </w:ins>
-      <w:ins w:id="66" w:author="Bob Rudis" w:date="2013-03-19T13:42:00Z">
+      <w:ins w:id="82" w:author="Bob Rudis" w:date="2013-03-19T13:42:00Z">
         <w:r>
           <w:t>Conducting Data Analysis</w:t>
         </w:r>
@@ -546,10 +613,10 @@
       <w:pPr>
         <w:pStyle w:val="Heading2"/>
         <w:rPr>
-          <w:del w:id="67" w:author="Bob Rudis" w:date="2013-03-19T13:42:00Z"/>
-        </w:rPr>
-      </w:pPr>
-      <w:del w:id="68" w:author="Bob Rudis" w:date="2013-03-19T13:06:00Z">
+          <w:del w:id="83" w:author="Bob Rudis" w:date="2013-03-19T13:42:00Z"/>
+        </w:rPr>
+      </w:pPr>
+      <w:del w:id="84" w:author="Bob Rudis" w:date="2013-03-19T13:06:00Z">
         <w:r>
           <w:delText>How to A</w:delText>
         </w:r>
@@ -557,7 +624,7 @@
           <w:delText>pproach</w:delText>
         </w:r>
       </w:del>
-      <w:del w:id="69" w:author="Bob Rudis" w:date="2013-03-19T13:42:00Z">
+      <w:del w:id="85" w:author="Bob Rudis" w:date="2013-03-19T13:42:00Z">
         <w:r>
           <w:delText xml:space="preserve"> </w:delText>
         </w:r>
@@ -579,15 +646,15 @@
       <w:pPr>
         <w:pStyle w:val="Heading2"/>
         <w:rPr>
-          <w:del w:id="70" w:author="Bob Rudis" w:date="2013-03-19T12:43:00Z"/>
-        </w:rPr>
-        <w:pPrChange w:id="71" w:author="Bob Rudis" w:date="2013-03-19T13:43:00Z">
-          <w:pPr>
-            <w:pStyle w:val="Heading3"/>
-          </w:pPr>
-        </w:pPrChange>
-      </w:pPr>
-      <w:del w:id="72" w:author="Bob Rudis" w:date="2013-03-19T12:43:00Z">
+          <w:del w:id="86" w:author="Bob Rudis" w:date="2013-03-19T12:43:00Z"/>
+        </w:rPr>
+        <w:pPrChange w:id="87" w:author="Bob Rudis" w:date="2013-03-19T13:43:00Z">
+          <w:pPr>
+            <w:pStyle w:val="Heading3"/>
+          </w:pPr>
+        </w:pPrChange>
+      </w:pPr>
+      <w:del w:id="88" w:author="Bob Rudis" w:date="2013-03-19T12:43:00Z">
         <w:r>
           <w:delText>Strengths &amp; limitations of statistics</w:delText>
         </w:r>
@@ -597,22 +664,22 @@
       <w:pPr>
         <w:pStyle w:val="Heading2"/>
         <w:rPr>
-          <w:del w:id="73" w:author="Bob Rudis" w:date="2013-03-19T12:43:00Z"/>
-        </w:rPr>
-        <w:pPrChange w:id="74" w:author="Bob Rudis" w:date="2013-03-19T13:43:00Z">
-          <w:pPr>
-            <w:pStyle w:val="Heading3"/>
-          </w:pPr>
-        </w:pPrChange>
-      </w:pPr>
-      <w:moveToRangeStart w:id="75" w:author="Bob Rudis" w:date="2013-03-19T12:36:00Z" w:name="move225315901"/>
-      <w:moveTo w:id="76" w:author="Bob Rudis" w:date="2013-03-19T12:36:00Z">
-        <w:del w:id="77" w:author="Bob Rudis" w:date="2013-03-19T12:43:00Z">
+          <w:del w:id="89" w:author="Bob Rudis" w:date="2013-03-19T12:43:00Z"/>
+        </w:rPr>
+        <w:pPrChange w:id="90" w:author="Bob Rudis" w:date="2013-03-19T13:43:00Z">
+          <w:pPr>
+            <w:pStyle w:val="Heading3"/>
+          </w:pPr>
+        </w:pPrChange>
+      </w:pPr>
+      <w:moveToRangeStart w:id="91" w:author="Bob Rudis" w:date="2013-03-19T12:36:00Z" w:name="move225315901"/>
+      <w:moveTo w:id="92" w:author="Bob Rudis" w:date="2013-03-19T12:36:00Z">
+        <w:del w:id="93" w:author="Bob Rudis" w:date="2013-03-19T12:43:00Z">
           <w:r>
             <w:tab/>
           </w:r>
         </w:del>
-        <w:del w:id="78" w:author="Bob Rudis" w:date="2013-03-19T12:36:00Z">
+        <w:del w:id="94" w:author="Bob Rudis" w:date="2013-03-19T12:36:00Z">
           <w:r>
             <w:delText>Beginning with a question</w:delText>
           </w:r>
@@ -623,15 +690,15 @@
       <w:pPr>
         <w:pStyle w:val="Heading2"/>
         <w:rPr>
-          <w:ins w:id="79" w:author="Bob Rudis" w:date="2013-03-19T12:42:00Z"/>
-        </w:rPr>
-        <w:pPrChange w:id="80" w:author="Bob Rudis" w:date="2013-03-19T13:43:00Z">
-          <w:pPr>
-            <w:pStyle w:val="Heading3"/>
-          </w:pPr>
-        </w:pPrChange>
-      </w:pPr>
-      <w:ins w:id="81" w:author="Bob Rudis" w:date="2013-03-19T12:42:00Z">
+          <w:ins w:id="95" w:author="Bob Rudis" w:date="2013-03-19T12:42:00Z"/>
+        </w:rPr>
+        <w:pPrChange w:id="96" w:author="Bob Rudis" w:date="2013-03-19T13:43:00Z">
+          <w:pPr>
+            <w:pStyle w:val="Heading3"/>
+          </w:pPr>
+        </w:pPrChange>
+      </w:pPr>
+      <w:ins w:id="97" w:author="Bob Rudis" w:date="2013-03-19T12:42:00Z">
         <w:r>
           <w:t>Defining the goal</w:t>
         </w:r>
@@ -642,15 +709,15 @@
         <w:pStyle w:val="Heading3"/>
         <w:ind w:left="720"/>
         <w:rPr>
-          <w:ins w:id="82" w:author="Bob Rudis" w:date="2013-03-19T12:38:00Z"/>
-        </w:rPr>
-        <w:pPrChange w:id="83" w:author="Bob Rudis" w:date="2013-03-19T13:43:00Z">
-          <w:pPr>
-            <w:pStyle w:val="Heading3"/>
-          </w:pPr>
-        </w:pPrChange>
-      </w:pPr>
-      <w:ins w:id="84" w:author="Bob Rudis" w:date="2013-03-19T12:38:00Z">
+          <w:ins w:id="98" w:author="Bob Rudis" w:date="2013-03-19T12:38:00Z"/>
+        </w:rPr>
+        <w:pPrChange w:id="99" w:author="Bob Rudis" w:date="2013-03-19T13:43:00Z">
+          <w:pPr>
+            <w:pStyle w:val="Heading3"/>
+          </w:pPr>
+        </w:pPrChange>
+      </w:pPr>
+      <w:ins w:id="100" w:author="Bob Rudis" w:date="2013-03-19T12:38:00Z">
         <w:r>
           <w:tab/>
           <w:t>Beginning with a question</w:t>
@@ -662,15 +729,15 @@
         <w:pStyle w:val="Heading3"/>
         <w:ind w:left="720"/>
         <w:rPr>
-          <w:ins w:id="85" w:author="Bob Rudis" w:date="2013-03-19T12:38:00Z"/>
-        </w:rPr>
-        <w:pPrChange w:id="86" w:author="Bob Rudis" w:date="2013-03-19T13:43:00Z">
-          <w:pPr>
-            <w:pStyle w:val="Heading3"/>
-          </w:pPr>
-        </w:pPrChange>
-      </w:pPr>
-      <w:ins w:id="87" w:author="Bob Rudis" w:date="2013-03-19T12:38:00Z">
+          <w:ins w:id="101" w:author="Bob Rudis" w:date="2013-03-19T12:38:00Z"/>
+        </w:rPr>
+        <w:pPrChange w:id="102" w:author="Bob Rudis" w:date="2013-03-19T13:43:00Z">
+          <w:pPr>
+            <w:pStyle w:val="Heading3"/>
+          </w:pPr>
+        </w:pPrChange>
+      </w:pPr>
+      <w:ins w:id="103" w:author="Bob Rudis" w:date="2013-03-19T12:38:00Z">
         <w:r>
           <w:tab/>
           <w:t>Has the question been answered already?</w:t>
@@ -682,16 +749,16 @@
         <w:pStyle w:val="Heading3"/>
         <w:ind w:left="720"/>
         <w:rPr>
-          <w:del w:id="88" w:author="Bob Rudis" w:date="2013-03-19T12:38:00Z"/>
-        </w:rPr>
-        <w:pPrChange w:id="89" w:author="Bob Rudis" w:date="2013-03-19T13:43:00Z">
-          <w:pPr>
-            <w:pStyle w:val="Heading3"/>
-          </w:pPr>
-        </w:pPrChange>
-      </w:pPr>
-      <w:moveTo w:id="90" w:author="Bob Rudis" w:date="2013-03-19T12:36:00Z">
-        <w:del w:id="91" w:author="Bob Rudis" w:date="2013-03-19T12:38:00Z">
+          <w:del w:id="104" w:author="Bob Rudis" w:date="2013-03-19T12:38:00Z"/>
+        </w:rPr>
+        <w:pPrChange w:id="105" w:author="Bob Rudis" w:date="2013-03-19T13:43:00Z">
+          <w:pPr>
+            <w:pStyle w:val="Heading3"/>
+          </w:pPr>
+        </w:pPrChange>
+      </w:pPr>
+      <w:moveTo w:id="106" w:author="Bob Rudis" w:date="2013-03-19T12:36:00Z">
+        <w:del w:id="107" w:author="Bob Rudis" w:date="2013-03-19T12:38:00Z">
           <w:r>
             <w:tab/>
             <w:delText>Has the question been answered already?</w:delText>
@@ -702,14 +769,14 @@
     <w:p>
       <w:pPr>
         <w:pStyle w:val="Heading3"/>
-        <w:pPrChange w:id="92" w:author="Bob Rudis" w:date="2013-03-19T13:43:00Z">
+        <w:pPrChange w:id="108" w:author="Bob Rudis" w:date="2013-03-19T13:43:00Z">
           <w:pPr>
             <w:pStyle w:val="Heading3"/>
             <w:ind w:left="2160"/>
           </w:pPr>
         </w:pPrChange>
       </w:pPr>
-      <w:moveTo w:id="93" w:author="Bob Rudis" w:date="2013-03-19T12:36:00Z">
+      <w:moveTo w:id="109" w:author="Bob Rudis" w:date="2013-03-19T12:36:00Z">
         <w:r>
           <w:t>Is the question worth answering?</w:t>
         </w:r>
@@ -719,24 +786,22 @@
       <w:pPr>
         <w:pStyle w:val="Heading2"/>
         <w:rPr>
-          <w:del w:id="94" w:author="Bob Rudis" w:date="2013-03-19T22:40:00Z"/>
-        </w:rPr>
-        <w:pPrChange w:id="95" w:author="Bob Rudis" w:date="2013-03-19T13:43:00Z">
-          <w:pPr>
-            <w:pStyle w:val="Heading3"/>
-          </w:pPr>
-        </w:pPrChange>
-      </w:pPr>
-      <w:bookmarkStart w:id="96" w:name="_GoBack"/>
-      <w:bookmarkEnd w:id="96"/>
-      <w:moveFromRangeStart w:id="97" w:author="Bob Rudis" w:date="2013-03-19T12:36:00Z" w:name="move225315901"/>
-      <w:moveToRangeEnd w:id="75"/>
-      <w:moveFrom w:id="98" w:author="Bob Rudis" w:date="2013-03-19T12:36:00Z">
+          <w:del w:id="110" w:author="Bob Rudis" w:date="2013-03-19T22:40:00Z"/>
+        </w:rPr>
+        <w:pPrChange w:id="111" w:author="Bob Rudis" w:date="2013-03-19T13:43:00Z">
+          <w:pPr>
+            <w:pStyle w:val="Heading3"/>
+          </w:pPr>
+        </w:pPrChange>
+      </w:pPr>
+      <w:moveFromRangeStart w:id="112" w:author="Bob Rudis" w:date="2013-03-19T12:36:00Z" w:name="move225315901"/>
+      <w:moveToRangeEnd w:id="91"/>
+      <w:moveFrom w:id="113" w:author="Bob Rudis" w:date="2013-03-19T12:36:00Z">
         <w:r>
           <w:tab/>
           <w:t>Beginning with a questi</w:t>
         </w:r>
-        <w:del w:id="99" w:author="Bob Rudis" w:date="2013-03-19T22:40:00Z">
+        <w:del w:id="114" w:author="Bob Rudis" w:date="2013-03-19T22:40:00Z">
           <w:r>
             <w:delText>on</w:delText>
           </w:r>
@@ -747,20 +812,20 @@
       <w:pPr>
         <w:pStyle w:val="Heading2"/>
         <w:rPr>
-          <w:del w:id="100" w:author="Bob Rudis" w:date="2013-03-19T22:40:00Z"/>
-        </w:rPr>
-        <w:pPrChange w:id="101" w:author="Bob Rudis" w:date="2013-03-19T13:43:00Z">
-          <w:pPr>
-            <w:pStyle w:val="Heading3"/>
-          </w:pPr>
-        </w:pPrChange>
-      </w:pPr>
-      <w:moveFrom w:id="102" w:author="Bob Rudis" w:date="2013-03-19T12:36:00Z">
+          <w:del w:id="115" w:author="Bob Rudis" w:date="2013-03-19T22:40:00Z"/>
+        </w:rPr>
+        <w:pPrChange w:id="116" w:author="Bob Rudis" w:date="2013-03-19T13:43:00Z">
+          <w:pPr>
+            <w:pStyle w:val="Heading3"/>
+          </w:pPr>
+        </w:pPrChange>
+      </w:pPr>
+      <w:moveFrom w:id="117" w:author="Bob Rudis" w:date="2013-03-19T12:36:00Z">
         <w:r>
           <w:tab/>
           <w:t>Has the question been answered alread</w:t>
         </w:r>
-        <w:del w:id="103" w:author="Bob Rudis" w:date="2013-03-19T22:40:00Z">
+        <w:del w:id="118" w:author="Bob Rudis" w:date="2013-03-19T22:40:00Z">
           <w:r>
             <w:delText>y?</w:delText>
           </w:r>
@@ -771,31 +836,31 @@
       <w:pPr>
         <w:pStyle w:val="Heading2"/>
         <w:rPr>
-          <w:del w:id="104" w:author="Bob Rudis" w:date="2013-03-19T22:41:00Z"/>
-        </w:rPr>
-        <w:pPrChange w:id="105" w:author="Bob Rudis" w:date="2013-03-19T13:43:00Z">
-          <w:pPr>
-            <w:pStyle w:val="Heading3"/>
-          </w:pPr>
-        </w:pPrChange>
-      </w:pPr>
-      <w:moveFrom w:id="106" w:author="Bob Rudis" w:date="2013-03-19T12:36:00Z">
+          <w:del w:id="119" w:author="Bob Rudis" w:date="2013-03-19T22:41:00Z"/>
+        </w:rPr>
+        <w:pPrChange w:id="120" w:author="Bob Rudis" w:date="2013-03-19T13:43:00Z">
+          <w:pPr>
+            <w:pStyle w:val="Heading3"/>
+          </w:pPr>
+        </w:pPrChange>
+      </w:pPr>
+      <w:moveFrom w:id="121" w:author="Bob Rudis" w:date="2013-03-19T12:36:00Z">
         <w:r>
           <w:t>Is the question worth answering?</w:t>
         </w:r>
       </w:moveFrom>
     </w:p>
-    <w:moveFromRangeEnd w:id="97"/>
-    <w:p>
-      <w:pPr>
-        <w:pStyle w:val="Heading2"/>
-        <w:pPrChange w:id="107" w:author="Bob Rudis" w:date="2013-03-19T13:43:00Z">
-          <w:pPr>
-            <w:pStyle w:val="Heading3"/>
-          </w:pPr>
-        </w:pPrChange>
-      </w:pPr>
-      <w:del w:id="108" w:author="Bob Rudis" w:date="2013-03-19T13:00:00Z">
+    <w:moveFromRangeEnd w:id="112"/>
+    <w:p>
+      <w:pPr>
+        <w:pStyle w:val="Heading2"/>
+        <w:pPrChange w:id="122" w:author="Bob Rudis" w:date="2013-03-19T13:43:00Z">
+          <w:pPr>
+            <w:pStyle w:val="Heading3"/>
+          </w:pPr>
+        </w:pPrChange>
+      </w:pPr>
+      <w:del w:id="123" w:author="Bob Rudis" w:date="2013-03-19T13:00:00Z">
         <w:r>
           <w:tab/>
         </w:r>
@@ -808,7 +873,7 @@
       <w:pPr>
         <w:pStyle w:val="Heading3"/>
         <w:ind w:left="720"/>
-        <w:pPrChange w:id="109" w:author="Bob Rudis" w:date="2013-03-19T13:43:00Z">
+        <w:pPrChange w:id="124" w:author="Bob Rudis" w:date="2013-03-19T13:43:00Z">
           <w:pPr>
             <w:pStyle w:val="Heading3"/>
           </w:pPr>
@@ -831,15 +896,15 @@
       <w:pPr>
         <w:pStyle w:val="Heading2"/>
         <w:rPr>
-          <w:ins w:id="110" w:author="Bob Rudis" w:date="2013-03-19T13:03:00Z"/>
-        </w:rPr>
-        <w:pPrChange w:id="111" w:author="Bob Rudis" w:date="2013-03-19T13:43:00Z">
-          <w:pPr>
-            <w:pStyle w:val="Heading3"/>
-          </w:pPr>
-        </w:pPrChange>
-      </w:pPr>
-      <w:ins w:id="112" w:author="Bob Rudis" w:date="2013-03-19T13:04:00Z">
+          <w:ins w:id="125" w:author="Bob Rudis" w:date="2013-03-19T13:03:00Z"/>
+        </w:rPr>
+        <w:pPrChange w:id="126" w:author="Bob Rudis" w:date="2013-03-19T13:43:00Z">
+          <w:pPr>
+            <w:pStyle w:val="Heading3"/>
+          </w:pPr>
+        </w:pPrChange>
+      </w:pPr>
+      <w:ins w:id="127" w:author="Bob Rudis" w:date="2013-03-19T13:04:00Z">
         <w:r>
           <w:t>Uncovering the story</w:t>
         </w:r>
@@ -849,16 +914,16 @@
       <w:pPr>
         <w:pStyle w:val="Heading3"/>
         <w:rPr>
-          <w:ins w:id="113" w:author="Bob Rudis" w:date="2013-03-19T13:24:00Z"/>
-        </w:rPr>
-        <w:pPrChange w:id="114" w:author="Bob Rudis" w:date="2013-03-19T13:43:00Z">
+          <w:ins w:id="128" w:author="Bob Rudis" w:date="2013-03-19T13:24:00Z"/>
+        </w:rPr>
+        <w:pPrChange w:id="129" w:author="Bob Rudis" w:date="2013-03-19T13:43:00Z">
           <w:pPr>
             <w:pStyle w:val="Heading3"/>
             <w:ind w:left="2880"/>
           </w:pPr>
         </w:pPrChange>
       </w:pPr>
-      <w:ins w:id="115" w:author="Bob Rudis" w:date="2013-03-19T13:24:00Z">
+      <w:ins w:id="130" w:author="Bob Rudis" w:date="2013-03-19T13:24:00Z">
         <w:r>
           <w:t>The importance of iterative exploration</w:t>
         </w:r>
@@ -868,109 +933,109 @@
       <w:pPr>
         <w:pStyle w:val="Heading2"/>
       </w:pPr>
-      <w:moveFromRangeStart w:id="116" w:author="Bob Rudis" w:date="2013-03-19T13:05:00Z" w:name="move225317645"/>
-      <w:moveFrom w:id="117" w:author="Bob Rudis" w:date="2013-03-19T13:05:00Z">
+      <w:moveFromRangeStart w:id="131" w:author="Bob Rudis" w:date="2013-03-19T13:05:00Z" w:name="move225317645"/>
+      <w:moveFrom w:id="132" w:author="Bob Rudis" w:date="2013-03-19T13:05:00Z">
+        <w:r>
+          <w:t>The Role of Visualization in Data A</w:t>
+        </w:r>
+        <w:r>
+          <w:t>nalysis</w:t>
+        </w:r>
+      </w:moveFrom>
+    </w:p>
+    <w:p>
+      <w:pPr>
+        <w:pStyle w:val="Heading2"/>
+        <w:pPrChange w:id="133" w:author="Bob Rudis" w:date="2013-03-19T13:43:00Z">
+          <w:pPr>
+            <w:pStyle w:val="Heading3"/>
+          </w:pPr>
+        </w:pPrChange>
+      </w:pPr>
+      <w:moveFrom w:id="134" w:author="Bob Rudis" w:date="2013-03-19T13:05:00Z">
+        <w:r>
+          <w:t>Realizing that you are the audience</w:t>
+        </w:r>
+      </w:moveFrom>
+    </w:p>
+    <w:p>
+      <w:pPr>
+        <w:pStyle w:val="Heading2"/>
+        <w:pPrChange w:id="135" w:author="Bob Rudis" w:date="2013-03-19T13:43:00Z">
+          <w:pPr>
+            <w:pStyle w:val="Heading3"/>
+          </w:pPr>
+        </w:pPrChange>
+      </w:pPr>
+      <w:moveFrom w:id="136" w:author="Bob Rudis" w:date="2013-03-19T13:05:00Z">
+        <w:r>
+          <w:t>The importance of iterative exploration</w:t>
+        </w:r>
+      </w:moveFrom>
+    </w:p>
+    <w:moveFromRangeEnd w:id="131"/>
+    <w:p>
+      <w:pPr>
+        <w:pStyle w:val="Heading2"/>
+        <w:rPr>
+          <w:ins w:id="137" w:author="Bob Rudis" w:date="2013-03-19T12:45:00Z"/>
+        </w:rPr>
+      </w:pPr>
+      <w:ins w:id="138" w:author="Bob Rudis" w:date="2013-03-19T13:05:00Z">
         <w:r>
           <w:lastRenderedPageBreak/>
-          <w:t>The Role of Visualization in Data A</w:t>
-        </w:r>
-        <w:r>
-          <w:t>nalysis</w:t>
-        </w:r>
-      </w:moveFrom>
-    </w:p>
-    <w:p>
-      <w:pPr>
-        <w:pStyle w:val="Heading2"/>
-        <w:pPrChange w:id="118" w:author="Bob Rudis" w:date="2013-03-19T13:43:00Z">
-          <w:pPr>
-            <w:pStyle w:val="Heading3"/>
-          </w:pPr>
-        </w:pPrChange>
-      </w:pPr>
-      <w:moveFrom w:id="119" w:author="Bob Rudis" w:date="2013-03-19T13:05:00Z">
+          <w:t>Communicating</w:t>
+        </w:r>
+      </w:ins>
+      <w:ins w:id="139" w:author="Bob Rudis" w:date="2013-03-19T12:46:00Z">
+        <w:r>
+          <w:t xml:space="preserve"> </w:t>
+        </w:r>
+      </w:ins>
+      <w:ins w:id="140" w:author="Bob Rudis" w:date="2013-03-19T13:05:00Z">
+        <w:r>
+          <w:t>Your W</w:t>
+        </w:r>
+      </w:ins>
+      <w:ins w:id="141" w:author="Bob Rudis" w:date="2013-03-19T12:46:00Z">
+        <w:r>
+          <w:t>ork</w:t>
+        </w:r>
+      </w:ins>
+    </w:p>
+    <w:p>
+      <w:pPr>
+        <w:pStyle w:val="Heading3"/>
+        <w:rPr>
+          <w:ins w:id="142" w:author="Bob Rudis" w:date="2013-03-19T13:26:00Z"/>
+        </w:rPr>
+        <w:pPrChange w:id="143" w:author="Bob Rudis" w:date="2013-03-19T13:43:00Z">
+          <w:pPr>
+            <w:pStyle w:val="Heading3"/>
+            <w:ind w:left="2160"/>
+          </w:pPr>
+        </w:pPrChange>
+      </w:pPr>
+      <w:ins w:id="144" w:author="Bob Rudis" w:date="2013-03-19T13:26:00Z">
         <w:r>
           <w:t>Realizing that you are the audience</w:t>
         </w:r>
-      </w:moveFrom>
-    </w:p>
-    <w:p>
-      <w:pPr>
-        <w:pStyle w:val="Heading2"/>
-        <w:pPrChange w:id="120" w:author="Bob Rudis" w:date="2013-03-19T13:43:00Z">
-          <w:pPr>
-            <w:pStyle w:val="Heading3"/>
-          </w:pPr>
-        </w:pPrChange>
-      </w:pPr>
-      <w:moveFrom w:id="121" w:author="Bob Rudis" w:date="2013-03-19T13:05:00Z">
-        <w:r>
-          <w:t>The importance of iterative exploration</w:t>
-        </w:r>
-      </w:moveFrom>
-    </w:p>
-    <w:moveFromRangeEnd w:id="116"/>
-    <w:p>
-      <w:pPr>
-        <w:pStyle w:val="Heading2"/>
-        <w:rPr>
-          <w:ins w:id="122" w:author="Bob Rudis" w:date="2013-03-19T12:45:00Z"/>
-        </w:rPr>
-      </w:pPr>
-      <w:ins w:id="123" w:author="Bob Rudis" w:date="2013-03-19T13:05:00Z">
-        <w:r>
-          <w:t>Communicating</w:t>
-        </w:r>
-      </w:ins>
-      <w:ins w:id="124" w:author="Bob Rudis" w:date="2013-03-19T12:46:00Z">
-        <w:r>
-          <w:t xml:space="preserve"> </w:t>
-        </w:r>
-      </w:ins>
-      <w:ins w:id="125" w:author="Bob Rudis" w:date="2013-03-19T13:05:00Z">
-        <w:r>
-          <w:t>Your W</w:t>
-        </w:r>
-      </w:ins>
-      <w:ins w:id="126" w:author="Bob Rudis" w:date="2013-03-19T12:46:00Z">
-        <w:r>
-          <w:t>ork</w:t>
-        </w:r>
-      </w:ins>
-    </w:p>
-    <w:p>
-      <w:pPr>
-        <w:pStyle w:val="Heading3"/>
-        <w:rPr>
-          <w:ins w:id="127" w:author="Bob Rudis" w:date="2013-03-19T13:26:00Z"/>
-        </w:rPr>
-        <w:pPrChange w:id="128" w:author="Bob Rudis" w:date="2013-03-19T13:43:00Z">
+      </w:ins>
+    </w:p>
+    <w:p>
+      <w:pPr>
+        <w:pStyle w:val="Heading3"/>
+        <w:rPr>
+          <w:ins w:id="145" w:author="Bob Rudis" w:date="2013-03-19T13:26:00Z"/>
+        </w:rPr>
+        <w:pPrChange w:id="146" w:author="Bob Rudis" w:date="2013-03-19T13:43:00Z">
           <w:pPr>
             <w:pStyle w:val="Heading3"/>
             <w:ind w:left="2160"/>
           </w:pPr>
         </w:pPrChange>
       </w:pPr>
-      <w:ins w:id="129" w:author="Bob Rudis" w:date="2013-03-19T13:26:00Z">
-        <w:r>
-          <w:t>Realizing that you are the audience</w:t>
-        </w:r>
-      </w:ins>
-    </w:p>
-    <w:p>
-      <w:pPr>
-        <w:pStyle w:val="Heading3"/>
-        <w:rPr>
-          <w:ins w:id="130" w:author="Bob Rudis" w:date="2013-03-19T13:26:00Z"/>
-        </w:rPr>
-        <w:pPrChange w:id="131" w:author="Bob Rudis" w:date="2013-03-19T13:43:00Z">
-          <w:pPr>
-            <w:pStyle w:val="Heading3"/>
-            <w:ind w:left="2160"/>
-          </w:pPr>
-        </w:pPrChange>
-      </w:pPr>
-      <w:ins w:id="132" w:author="Bob Rudis" w:date="2013-03-19T13:26:00Z">
+      <w:ins w:id="147" w:author="Bob Rudis" w:date="2013-03-19T13:26:00Z">
         <w:r>
           <w:t>Realizing that you are not the audience</w:t>
         </w:r>
@@ -981,17 +1046,17 @@
         <w:pStyle w:val="Heading3"/>
         <w:ind w:left="2160"/>
         <w:rPr>
-          <w:del w:id="133" w:author="Bob Rudis" w:date="2013-03-19T13:25:00Z"/>
-        </w:rPr>
-        <w:pPrChange w:id="134" w:author="Bob Rudis" w:date="2013-03-19T13:22:00Z">
-          <w:pPr>
-            <w:pStyle w:val="Heading3"/>
-          </w:pPr>
-        </w:pPrChange>
-      </w:pPr>
-      <w:moveToRangeStart w:id="135" w:author="Bob Rudis" w:date="2013-03-19T13:05:00Z" w:name="move225317645"/>
-      <w:moveTo w:id="136" w:author="Bob Rudis" w:date="2013-03-19T13:05:00Z">
-        <w:del w:id="137" w:author="Bob Rudis" w:date="2013-03-19T13:25:00Z">
+          <w:del w:id="148" w:author="Bob Rudis" w:date="2013-03-19T13:25:00Z"/>
+        </w:rPr>
+        <w:pPrChange w:id="149" w:author="Bob Rudis" w:date="2013-03-19T13:22:00Z">
+          <w:pPr>
+            <w:pStyle w:val="Heading3"/>
+          </w:pPr>
+        </w:pPrChange>
+      </w:pPr>
+      <w:moveToRangeStart w:id="150" w:author="Bob Rudis" w:date="2013-03-19T13:05:00Z" w:name="move225317645"/>
+      <w:moveTo w:id="151" w:author="Bob Rudis" w:date="2013-03-19T13:05:00Z">
+        <w:del w:id="152" w:author="Bob Rudis" w:date="2013-03-19T13:25:00Z">
           <w:r>
             <w:delText>The Role of Visualization in Data Analysis</w:delText>
           </w:r>
@@ -1003,17 +1068,17 @@
         <w:pStyle w:val="Heading3"/>
         <w:ind w:left="2880"/>
         <w:rPr>
-          <w:del w:id="138" w:author="Bob Rudis" w:date="2013-03-19T13:24:00Z"/>
-        </w:rPr>
-        <w:pPrChange w:id="139" w:author="Bob Rudis" w:date="2013-03-19T13:22:00Z">
+          <w:del w:id="153" w:author="Bob Rudis" w:date="2013-03-19T13:24:00Z"/>
+        </w:rPr>
+        <w:pPrChange w:id="154" w:author="Bob Rudis" w:date="2013-03-19T13:22:00Z">
           <w:pPr>
             <w:pStyle w:val="Heading3"/>
             <w:ind w:left="2160"/>
           </w:pPr>
         </w:pPrChange>
       </w:pPr>
-      <w:moveTo w:id="140" w:author="Bob Rudis" w:date="2013-03-19T13:05:00Z">
-        <w:del w:id="141" w:author="Bob Rudis" w:date="2013-03-19T13:24:00Z">
+      <w:moveTo w:id="155" w:author="Bob Rudis" w:date="2013-03-19T13:05:00Z">
+        <w:del w:id="156" w:author="Bob Rudis" w:date="2013-03-19T13:24:00Z">
           <w:r>
             <w:delText>Realizing that you are the audience</w:delText>
           </w:r>
@@ -1025,24 +1090,24 @@
         <w:pStyle w:val="Heading3"/>
         <w:ind w:left="2880"/>
         <w:rPr>
-          <w:del w:id="142" w:author="Bob Rudis" w:date="2013-03-19T13:24:00Z"/>
-        </w:rPr>
-        <w:pPrChange w:id="143" w:author="Bob Rudis" w:date="2013-03-19T13:22:00Z">
+          <w:del w:id="157" w:author="Bob Rudis" w:date="2013-03-19T13:24:00Z"/>
+        </w:rPr>
+        <w:pPrChange w:id="158" w:author="Bob Rudis" w:date="2013-03-19T13:22:00Z">
           <w:pPr>
             <w:pStyle w:val="Heading3"/>
             <w:ind w:left="2160"/>
           </w:pPr>
         </w:pPrChange>
       </w:pPr>
-      <w:moveTo w:id="144" w:author="Bob Rudis" w:date="2013-03-19T13:05:00Z">
-        <w:del w:id="145" w:author="Bob Rudis" w:date="2013-03-19T13:24:00Z">
+      <w:moveTo w:id="159" w:author="Bob Rudis" w:date="2013-03-19T13:05:00Z">
+        <w:del w:id="160" w:author="Bob Rudis" w:date="2013-03-19T13:24:00Z">
           <w:r>
             <w:delText>The importance of iterative exploration</w:delText>
           </w:r>
         </w:del>
       </w:moveTo>
     </w:p>
-    <w:moveToRangeEnd w:id="135"/>
+    <w:moveToRangeEnd w:id="150"/>
     <w:p>
       <w:pPr>
         <w:pStyle w:val="Heading1"/>
@@ -1050,12 +1115,12 @@
       <w:r>
         <w:t xml:space="preserve">Chapter </w:t>
       </w:r>
-      <w:ins w:id="146" w:author="Bob Rudis" w:date="2013-03-19T13:43:00Z">
+      <w:ins w:id="161" w:author="Bob Rudis" w:date="2013-03-19T13:43:00Z">
         <w:r>
           <w:t>4</w:t>
         </w:r>
       </w:ins>
-      <w:del w:id="147" w:author="Bob Rudis" w:date="2013-03-19T11:46:00Z">
+      <w:del w:id="162" w:author="Bob Rudis" w:date="2013-03-19T11:46:00Z">
         <w:r>
           <w:delText>2</w:delText>
         </w:r>
@@ -1068,10 +1133,10 @@
       <w:pPr>
         <w:pStyle w:val="Heading2"/>
         <w:rPr>
-          <w:ins w:id="148" w:author="Bob Rudis" w:date="2013-03-19T13:28:00Z"/>
-        </w:rPr>
-      </w:pPr>
-      <w:ins w:id="149" w:author="Bob Rudis" w:date="2013-03-19T13:28:00Z">
+          <w:ins w:id="163" w:author="Bob Rudis" w:date="2013-03-19T13:28:00Z"/>
+        </w:rPr>
+      </w:pPr>
+      <w:ins w:id="164" w:author="Bob Rudis" w:date="2013-03-19T13:28:00Z">
         <w:r>
           <w:t>Acquiring Data</w:t>
         </w:r>
@@ -1081,15 +1146,15 @@
       <w:pPr>
         <w:pStyle w:val="Heading3"/>
         <w:rPr>
-          <w:ins w:id="150" w:author="Bob Rudis" w:date="2013-03-19T13:32:00Z"/>
-        </w:rPr>
-      </w:pPr>
-      <w:ins w:id="151" w:author="Bob Rudis" w:date="2013-03-19T13:32:00Z">
+          <w:ins w:id="165" w:author="Bob Rudis" w:date="2013-03-19T13:32:00Z"/>
+        </w:rPr>
+      </w:pPr>
+      <w:ins w:id="166" w:author="Bob Rudis" w:date="2013-03-19T13:32:00Z">
         <w:r>
           <w:t>The brewpub problem</w:t>
         </w:r>
       </w:ins>
-      <w:ins w:id="152" w:author="Bob Rudis" w:date="2013-03-19T13:35:00Z">
+      <w:ins w:id="167" w:author="Bob Rudis" w:date="2013-03-19T13:35:00Z">
         <w:r>
           <w:t xml:space="preserve"> (sampling &amp; inference)</w:t>
         </w:r>
@@ -1099,10 +1164,10 @@
       <w:pPr>
         <w:pStyle w:val="Heading2"/>
         <w:rPr>
-          <w:ins w:id="153" w:author="Bob Rudis" w:date="2013-03-19T13:28:00Z"/>
-        </w:rPr>
-      </w:pPr>
-      <w:ins w:id="154" w:author="Bob Rudis" w:date="2013-03-19T13:28:00Z">
+          <w:ins w:id="168" w:author="Bob Rudis" w:date="2013-03-19T13:28:00Z"/>
+        </w:rPr>
+      </w:pPr>
+      <w:ins w:id="169" w:author="Bob Rudis" w:date="2013-03-19T13:28:00Z">
         <w:r>
           <w:t>Data Wrangling</w:t>
         </w:r>
@@ -1112,10 +1177,10 @@
       <w:pPr>
         <w:pStyle w:val="Heading2"/>
         <w:rPr>
-          <w:del w:id="155" w:author="Bob Rudis" w:date="2013-03-19T13:28:00Z"/>
-        </w:rPr>
-      </w:pPr>
-      <w:del w:id="156" w:author="Bob Rudis" w:date="2013-03-19T13:28:00Z">
+          <w:del w:id="170" w:author="Bob Rudis" w:date="2013-03-19T13:28:00Z"/>
+        </w:rPr>
+      </w:pPr>
+      <w:del w:id="171" w:author="Bob Rudis" w:date="2013-03-19T13:28:00Z">
         <w:r>
           <w:delText>D</w:delText>
         </w:r>
@@ -1162,13 +1227,13 @@
     <w:p>
       <w:pPr>
         <w:pStyle w:val="Heading1"/>
-        <w:pPrChange w:id="157" w:author="Bob Rudis" w:date="2013-03-19T13:45:00Z">
+        <w:pPrChange w:id="172" w:author="Bob Rudis" w:date="2013-03-19T13:45:00Z">
           <w:pPr>
             <w:pStyle w:val="Heading2"/>
           </w:pPr>
         </w:pPrChange>
       </w:pPr>
-      <w:ins w:id="158" w:author="Bob Rudis" w:date="2013-03-19T13:45:00Z">
+      <w:ins w:id="173" w:author="Bob Rudis" w:date="2013-03-19T13:45:00Z">
         <w:r>
           <w:t xml:space="preserve">Chapter 5: </w:t>
         </w:r>
@@ -1183,7 +1248,7 @@
     <w:p>
       <w:pPr>
         <w:pStyle w:val="Heading2"/>
-        <w:pPrChange w:id="159" w:author="Bob Rudis" w:date="2013-03-19T13:46:00Z">
+        <w:pPrChange w:id="174" w:author="Bob Rudis" w:date="2013-03-19T13:46:00Z">
           <w:pPr>
             <w:pStyle w:val="Heading3"/>
           </w:pPr>
@@ -1197,7 +1262,7 @@
       <w:pPr>
         <w:pStyle w:val="Heading3"/>
         <w:ind w:left="720"/>
-        <w:pPrChange w:id="160" w:author="Bob Rudis" w:date="2013-03-19T13:46:00Z">
+        <w:pPrChange w:id="175" w:author="Bob Rudis" w:date="2013-03-19T13:46:00Z">
           <w:pPr>
             <w:pStyle w:val="Heading3"/>
           </w:pPr>
@@ -1218,7 +1283,7 @@
       <w:pPr>
         <w:pStyle w:val="Heading3"/>
         <w:ind w:left="720"/>
-        <w:pPrChange w:id="161" w:author="Bob Rudis" w:date="2013-03-19T13:46:00Z">
+        <w:pPrChange w:id="176" w:author="Bob Rudis" w:date="2013-03-19T13:46:00Z">
           <w:pPr>
             <w:pStyle w:val="Heading3"/>
           </w:pPr>
@@ -1240,7 +1305,7 @@
     <w:p>
       <w:pPr>
         <w:pStyle w:val="Heading2"/>
-        <w:pPrChange w:id="162" w:author="Bob Rudis" w:date="2013-03-19T13:46:00Z">
+        <w:pPrChange w:id="177" w:author="Bob Rudis" w:date="2013-03-19T13:46:00Z">
           <w:pPr>
             <w:pStyle w:val="Heading3"/>
           </w:pPr>
@@ -1254,7 +1319,7 @@
       <w:pPr>
         <w:pStyle w:val="Heading3"/>
         <w:ind w:left="720"/>
-        <w:pPrChange w:id="163" w:author="Bob Rudis" w:date="2013-03-19T13:46:00Z">
+        <w:pPrChange w:id="178" w:author="Bob Rudis" w:date="2013-03-19T13:46:00Z">
           <w:pPr>
             <w:pStyle w:val="Heading3"/>
           </w:pPr>
@@ -1269,7 +1334,7 @@
       <w:pPr>
         <w:pStyle w:val="Heading3"/>
         <w:ind w:left="720"/>
-        <w:pPrChange w:id="164" w:author="Bob Rudis" w:date="2013-03-19T13:46:00Z">
+        <w:pPrChange w:id="179" w:author="Bob Rudis" w:date="2013-03-19T13:46:00Z">
           <w:pPr>
             <w:pStyle w:val="Heading3"/>
           </w:pPr>
@@ -1283,7 +1348,7 @@
     <w:p>
       <w:pPr>
         <w:pStyle w:val="Heading2"/>
-        <w:pPrChange w:id="165" w:author="Bob Rudis" w:date="2013-03-19T13:46:00Z">
+        <w:pPrChange w:id="180" w:author="Bob Rudis" w:date="2013-03-19T13:46:00Z">
           <w:pPr>
             <w:pStyle w:val="Heading3"/>
           </w:pPr>
@@ -1297,7 +1362,7 @@
       <w:pPr>
         <w:pStyle w:val="Heading3"/>
         <w:ind w:left="720"/>
-        <w:pPrChange w:id="166" w:author="Bob Rudis" w:date="2013-03-19T13:46:00Z">
+        <w:pPrChange w:id="181" w:author="Bob Rudis" w:date="2013-03-19T13:46:00Z">
           <w:pPr>
             <w:pStyle w:val="Heading3"/>
           </w:pPr>
@@ -1323,10 +1388,10 @@
       <w:pPr>
         <w:pStyle w:val="Heading3"/>
         <w:rPr>
-          <w:del w:id="167" w:author="Bob Rudis" w:date="2013-03-19T13:32:00Z"/>
-        </w:rPr>
-      </w:pPr>
-      <w:del w:id="168" w:author="Bob Rudis" w:date="2013-03-19T13:32:00Z">
+          <w:del w:id="182" w:author="Bob Rudis" w:date="2013-03-19T13:32:00Z"/>
+        </w:rPr>
+      </w:pPr>
+      <w:del w:id="183" w:author="Bob Rudis" w:date="2013-03-19T13:32:00Z">
         <w:r>
           <w:delText>Choosing the right tools and techniques</w:delText>
         </w:r>
@@ -1336,10 +1401,10 @@
       <w:pPr>
         <w:pStyle w:val="Heading3"/>
         <w:rPr>
-          <w:del w:id="169" w:author="Bob Rudis" w:date="2013-03-19T13:32:00Z"/>
-        </w:rPr>
-      </w:pPr>
-      <w:del w:id="170" w:author="Bob Rudis" w:date="2013-03-19T13:32:00Z">
+          <w:del w:id="184" w:author="Bob Rudis" w:date="2013-03-19T13:32:00Z"/>
+        </w:rPr>
+      </w:pPr>
+      <w:del w:id="185" w:author="Bob Rudis" w:date="2013-03-19T13:32:00Z">
         <w:r>
           <w:delText>Turning “big data” into “little data”</w:delText>
         </w:r>
@@ -1355,12 +1420,12 @@
       <w:r>
         <w:t xml:space="preserve">: </w:t>
       </w:r>
-      <w:del w:id="171" w:author="Bob Rudis" w:date="2013-03-19T13:57:00Z">
+      <w:del w:id="186" w:author="Bob Rudis" w:date="2013-03-19T13:57:00Z">
         <w:r>
           <w:delText>Telling the Story</w:delText>
         </w:r>
       </w:del>
-      <w:ins w:id="172" w:author="Bob Rudis" w:date="2013-03-19T13:57:00Z">
+      <w:ins w:id="187" w:author="Bob Rudis" w:date="2013-03-19T13:57:00Z">
         <w:r>
           <w:t>Visual Storytelling</w:t>
         </w:r>
@@ -1371,12 +1436,12 @@
       <w:r>
         <w:t xml:space="preserve">Chapter </w:t>
       </w:r>
-      <w:ins w:id="173" w:author="Bob Rudis" w:date="2013-03-19T11:46:00Z">
-        <w:r>
-          <w:t>4</w:t>
-        </w:r>
-      </w:ins>
-      <w:del w:id="174" w:author="Bob Rudis" w:date="2013-03-19T11:46:00Z">
+      <w:ins w:id="188" w:author="Bob Rudis" w:date="2013-03-20T11:23:00Z">
+        <w:r>
+          <w:t>6</w:t>
+        </w:r>
+      </w:ins>
+      <w:del w:id="189" w:author="Bob Rudis" w:date="2013-03-19T11:46:00Z">
         <w:r>
           <w:delText>3</w:delText>
         </w:r>
@@ -1403,13 +1468,13 @@
       <w:pPr>
         <w:pStyle w:val="Heading3"/>
         <w:rPr>
-          <w:del w:id="175" w:author="Bob Rudis" w:date="2013-03-19T13:49:00Z"/>
+          <w:del w:id="190" w:author="Bob Rudis" w:date="2013-03-19T13:49:00Z"/>
         </w:rPr>
       </w:pPr>
       <w:r>
         <w:t>Senders</w:t>
       </w:r>
-      <w:ins w:id="176" w:author="Bob Rudis" w:date="2013-03-19T13:49:00Z">
+      <w:ins w:id="191" w:author="Bob Rudis" w:date="2013-03-19T13:49:00Z">
         <w:r>
           <w:t xml:space="preserve"> /</w:t>
         </w:r>
@@ -1419,10 +1484,10 @@
       <w:pPr>
         <w:pStyle w:val="Heading3"/>
         <w:rPr>
-          <w:del w:id="177" w:author="Bob Rudis" w:date="2013-03-19T13:49:00Z"/>
-        </w:rPr>
-      </w:pPr>
-      <w:ins w:id="178" w:author="Bob Rudis" w:date="2013-03-19T13:49:00Z">
+          <w:del w:id="192" w:author="Bob Rudis" w:date="2013-03-19T13:49:00Z"/>
+        </w:rPr>
+      </w:pPr>
+      <w:ins w:id="193" w:author="Bob Rudis" w:date="2013-03-19T13:49:00Z">
         <w:r>
           <w:t xml:space="preserve"> </w:t>
         </w:r>
@@ -1430,7 +1495,7 @@
       <w:r>
         <w:t>Channels</w:t>
       </w:r>
-      <w:ins w:id="179" w:author="Bob Rudis" w:date="2013-03-19T13:49:00Z">
+      <w:ins w:id="194" w:author="Bob Rudis" w:date="2013-03-19T13:49:00Z">
         <w:r>
           <w:t xml:space="preserve"> / </w:t>
         </w:r>
@@ -1462,13 +1527,13 @@
       <w:pPr>
         <w:pStyle w:val="Heading3"/>
         <w:rPr>
-          <w:del w:id="180" w:author="Bob Rudis" w:date="2013-03-19T13:49:00Z"/>
+          <w:del w:id="195" w:author="Bob Rudis" w:date="2013-03-19T13:49:00Z"/>
         </w:rPr>
       </w:pPr>
       <w:r>
         <w:t>Context</w:t>
       </w:r>
-      <w:ins w:id="181" w:author="Bob Rudis" w:date="2013-03-19T13:49:00Z">
+      <w:ins w:id="196" w:author="Bob Rudis" w:date="2013-03-19T13:49:00Z">
         <w:r>
           <w:t xml:space="preserve"> / </w:t>
         </w:r>
@@ -1478,13 +1543,13 @@
       <w:pPr>
         <w:pStyle w:val="Heading3"/>
         <w:rPr>
-          <w:del w:id="182" w:author="Bob Rudis" w:date="2013-03-19T13:49:00Z"/>
+          <w:del w:id="197" w:author="Bob Rudis" w:date="2013-03-19T13:49:00Z"/>
         </w:rPr>
       </w:pPr>
       <w:r>
         <w:t>Clarity</w:t>
       </w:r>
-      <w:ins w:id="183" w:author="Bob Rudis" w:date="2013-03-19T13:49:00Z">
+      <w:ins w:id="198" w:author="Bob Rudis" w:date="2013-03-19T13:49:00Z">
         <w:r>
           <w:t xml:space="preserve"> /</w:t>
         </w:r>
@@ -1494,10 +1559,10 @@
       <w:pPr>
         <w:pStyle w:val="Heading3"/>
         <w:rPr>
-          <w:del w:id="184" w:author="Bob Rudis" w:date="2013-03-19T13:49:00Z"/>
-        </w:rPr>
-      </w:pPr>
-      <w:ins w:id="185" w:author="Bob Rudis" w:date="2013-03-19T13:49:00Z">
+          <w:del w:id="199" w:author="Bob Rudis" w:date="2013-03-19T13:49:00Z"/>
+        </w:rPr>
+      </w:pPr>
+      <w:ins w:id="200" w:author="Bob Rudis" w:date="2013-03-19T13:49:00Z">
         <w:r>
           <w:t xml:space="preserve"> </w:t>
         </w:r>
@@ -1505,7 +1570,7 @@
       <w:r>
         <w:t>Integrity</w:t>
       </w:r>
-      <w:ins w:id="186" w:author="Bob Rudis" w:date="2013-03-19T13:49:00Z">
+      <w:ins w:id="201" w:author="Bob Rudis" w:date="2013-03-19T13:49:00Z">
         <w:r>
           <w:t xml:space="preserve"> /</w:t>
         </w:r>
@@ -1515,7 +1580,7 @@
       <w:pPr>
         <w:pStyle w:val="Heading3"/>
       </w:pPr>
-      <w:ins w:id="187" w:author="Bob Rudis" w:date="2013-03-19T13:49:00Z">
+      <w:ins w:id="202" w:author="Bob Rudis" w:date="2013-03-19T13:49:00Z">
         <w:r>
           <w:t xml:space="preserve"> </w:t>
         </w:r>
@@ -1550,10 +1615,10 @@
       <w:pPr>
         <w:pStyle w:val="Heading3"/>
         <w:rPr>
-          <w:del w:id="188" w:author="Bob Rudis" w:date="2013-03-19T13:49:00Z"/>
-        </w:rPr>
-      </w:pPr>
-      <w:del w:id="189" w:author="Bob Rudis" w:date="2013-03-19T13:49:00Z">
+          <w:del w:id="203" w:author="Bob Rudis" w:date="2013-03-19T13:49:00Z"/>
+        </w:rPr>
+      </w:pPr>
+      <w:del w:id="204" w:author="Bob Rudis" w:date="2013-03-19T13:49:00Z">
         <w:r>
           <w:delText>Communicating to yourself</w:delText>
         </w:r>
@@ -1574,12 +1639,12 @@
       <w:r>
         <w:t xml:space="preserve">Chapter </w:t>
       </w:r>
-      <w:ins w:id="190" w:author="Bob Rudis" w:date="2013-03-19T11:46:00Z">
-        <w:r>
-          <w:t>5</w:t>
-        </w:r>
-      </w:ins>
-      <w:del w:id="191" w:author="Bob Rudis" w:date="2013-03-19T11:46:00Z">
+      <w:ins w:id="205" w:author="Bob Rudis" w:date="2013-03-19T11:46:00Z">
+        <w:r>
+          <w:t>7</w:t>
+        </w:r>
+      </w:ins>
+      <w:del w:id="206" w:author="Bob Rudis" w:date="2013-03-19T11:46:00Z">
         <w:r>
           <w:delText>4</w:delText>
         </w:r>
@@ -1631,257 +1696,257 @@
       <w:pPr>
         <w:pStyle w:val="Heading3"/>
         <w:ind w:left="2160"/>
-        <w:pPrChange w:id="192" w:author="Bob Rudis" w:date="2013-03-19T12:09:00Z">
-          <w:pPr>
-            <w:pStyle w:val="Heading3"/>
-          </w:pPr>
-        </w:pPrChange>
+        <w:pPrChange w:id="207" w:author="Bob Rudis" w:date="2013-03-19T12:09:00Z">
+          <w:pPr>
+            <w:pStyle w:val="Heading3"/>
+          </w:pPr>
+        </w:pPrChange>
+      </w:pPr>
+      <w:r>
+        <w:t>Weber’s Law</w:t>
+      </w:r>
+      <w:r>
+        <w:t xml:space="preserve"> / </w:t>
+      </w:r>
+      <w:r>
+        <w:t>Steven’s Power Law</w:t>
+      </w:r>
+    </w:p>
+    <w:p>
+      <w:pPr>
+        <w:pStyle w:val="Heading3"/>
+      </w:pPr>
+      <w:r>
+        <w:t>Comparing &amp; Ranking Elementary Perceptual Tasks:</w:t>
+      </w:r>
+    </w:p>
+    <w:p>
+      <w:pPr>
+        <w:pStyle w:val="Heading3"/>
+        <w:ind w:left="2160"/>
+        <w:pPrChange w:id="208" w:author="Bob Rudis" w:date="2013-03-19T12:09:00Z">
+          <w:pPr>
+            <w:pStyle w:val="Heading3"/>
+          </w:pPr>
+        </w:pPrChange>
+      </w:pPr>
+      <w:r>
+        <w:t>Cleveland &amp; McGill</w:t>
+      </w:r>
+      <w:r>
+        <w:t xml:space="preserve"> / </w:t>
+      </w:r>
+      <w:r>
+        <w:t xml:space="preserve">Mackinlay </w:t>
+      </w:r>
+    </w:p>
+    <w:p>
+      <w:pPr>
+        <w:pStyle w:val="Heading3"/>
       </w:pPr>
       <w:r>
         <w:lastRenderedPageBreak/>
-        <w:t>Weber’s Law</w:t>
+        <w:t>Encoding Multiple Attributes</w:t>
+      </w:r>
+    </w:p>
+    <w:p>
+      <w:pPr>
+        <w:pStyle w:val="Heading3"/>
+        <w:ind w:left="2160"/>
+        <w:pPrChange w:id="209" w:author="Bob Rudis" w:date="2013-03-19T12:09:00Z">
+          <w:pPr>
+            <w:pStyle w:val="Heading3"/>
+          </w:pPr>
+        </w:pPrChange>
+      </w:pPr>
+      <w:r>
+        <w:t>Shape &amp; Lightness</w:t>
       </w:r>
       <w:r>
         <w:t xml:space="preserve"> / </w:t>
       </w:r>
       <w:r>
-        <w:t>Steven’s Power Law</w:t>
-      </w:r>
-    </w:p>
-    <w:p>
-      <w:pPr>
-        <w:pStyle w:val="Heading3"/>
-      </w:pPr>
-      <w:r>
-        <w:t>Comparing &amp; Ranking Elementary Perceptual Tasks:</w:t>
+        <w:t>Size &amp; Value</w:t>
+      </w:r>
+      <w:r>
+        <w:t xml:space="preserve"> /</w:t>
       </w:r>
     </w:p>
     <w:p>
       <w:pPr>
         <w:pStyle w:val="Heading3"/>
         <w:ind w:left="2160"/>
-        <w:pPrChange w:id="193" w:author="Bob Rudis" w:date="2013-03-19T12:09:00Z">
-          <w:pPr>
-            <w:pStyle w:val="Heading3"/>
-          </w:pPr>
-        </w:pPrChange>
-      </w:pPr>
-      <w:r>
-        <w:t>Cleveland &amp; McGill</w:t>
+        <w:pPrChange w:id="210" w:author="Bob Rudis" w:date="2013-03-19T12:09:00Z">
+          <w:pPr>
+            <w:pStyle w:val="Heading3"/>
+          </w:pPr>
+        </w:pPrChange>
+      </w:pPr>
+      <w:r>
+        <w:t>Orientation &amp; Size</w:t>
       </w:r>
       <w:r>
         <w:t xml:space="preserve"> / </w:t>
       </w:r>
       <w:r>
-        <w:t xml:space="preserve">Mackinlay </w:t>
-      </w:r>
-    </w:p>
-    <w:p>
-      <w:pPr>
-        <w:pStyle w:val="Heading3"/>
-      </w:pPr>
-      <w:r>
-        <w:t>Encoding Multiple Attributes</w:t>
+        <w:t>Shape &amp; Size</w:t>
+      </w:r>
+      <w:r>
+        <w:t xml:space="preserve"> /</w:t>
       </w:r>
     </w:p>
     <w:p>
       <w:pPr>
         <w:pStyle w:val="Heading3"/>
         <w:ind w:left="2160"/>
-        <w:pPrChange w:id="194" w:author="Bob Rudis" w:date="2013-03-19T12:09:00Z">
-          <w:pPr>
-            <w:pStyle w:val="Heading3"/>
-          </w:pPr>
-        </w:pPrChange>
-      </w:pPr>
-      <w:r>
-        <w:t>Shape &amp; Lightness</w:t>
+        <w:pPrChange w:id="211" w:author="Bob Rudis" w:date="2013-03-19T12:09:00Z">
+          <w:pPr>
+            <w:pStyle w:val="Heading3"/>
+          </w:pPr>
+        </w:pPrChange>
+      </w:pPr>
+      <w:r>
+        <w:t>Length &amp; Length</w:t>
       </w:r>
       <w:r>
         <w:t xml:space="preserve"> / </w:t>
       </w:r>
       <w:r>
-        <w:t>Size &amp; Value</w:t>
+        <w:t>Angle &amp; Angle</w:t>
+      </w:r>
+    </w:p>
+    <w:p>
+      <w:pPr>
+        <w:pStyle w:val="Heading3"/>
+      </w:pPr>
+      <w:r>
+        <w:t>Understanding Gestalt</w:t>
+      </w:r>
+    </w:p>
+    <w:p>
+      <w:pPr>
+        <w:pStyle w:val="Heading3"/>
+        <w:ind w:left="2160"/>
+        <w:rPr>
+          <w:del w:id="212" w:author="Bob Rudis" w:date="2013-03-19T13:52:00Z"/>
+        </w:rPr>
+        <w:pPrChange w:id="213" w:author="Bob Rudis" w:date="2013-03-19T12:10:00Z">
+          <w:pPr>
+            <w:pStyle w:val="Heading3"/>
+          </w:pPr>
+        </w:pPrChange>
+      </w:pPr>
+      <w:del w:id="214" w:author="Bob Rudis" w:date="2013-03-19T13:52:00Z">
+        <w:r>
+          <w:delText>Figure/Ground</w:delText>
+        </w:r>
+        <w:r>
+          <w:delText xml:space="preserve"> / </w:delText>
+        </w:r>
+        <w:r>
+          <w:delText>Proximity</w:delText>
+        </w:r>
+        <w:r>
+          <w:delText xml:space="preserve"> /</w:delText>
+        </w:r>
+        <w:r>
+          <w:delText xml:space="preserve"> </w:delText>
+        </w:r>
+        <w:r>
+          <w:delText>Similarity /</w:delText>
+        </w:r>
+      </w:del>
+    </w:p>
+    <w:p>
+      <w:pPr>
+        <w:pStyle w:val="Heading3"/>
+        <w:ind w:left="2160"/>
+        <w:rPr>
+          <w:del w:id="215" w:author="Bob Rudis" w:date="2013-03-19T13:52:00Z"/>
+        </w:rPr>
+        <w:pPrChange w:id="216" w:author="Bob Rudis" w:date="2013-03-19T12:10:00Z">
+          <w:pPr>
+            <w:pStyle w:val="Heading3"/>
+          </w:pPr>
+        </w:pPrChange>
+      </w:pPr>
+      <w:del w:id="217" w:author="Bob Rudis" w:date="2013-03-19T13:52:00Z">
+        <w:r>
+          <w:delText>Connectedness</w:delText>
+        </w:r>
+        <w:r>
+          <w:delText xml:space="preserve"> / </w:delText>
+        </w:r>
+        <w:r>
+          <w:delText>Continuity</w:delText>
+        </w:r>
+        <w:r>
+          <w:delText xml:space="preserve"> / </w:delText>
+        </w:r>
+        <w:r>
+          <w:delText>Closure</w:delText>
+        </w:r>
+        <w:r>
+          <w:delText xml:space="preserve"> / </w:delText>
+        </w:r>
+      </w:del>
+    </w:p>
+    <w:p>
+      <w:pPr>
+        <w:pStyle w:val="Heading3"/>
+        <w:ind w:left="2160"/>
+        <w:rPr>
+          <w:del w:id="218" w:author="Bob Rudis" w:date="2013-03-19T13:52:00Z"/>
+        </w:rPr>
+        <w:pPrChange w:id="219" w:author="Bob Rudis" w:date="2013-03-19T12:10:00Z">
+          <w:pPr>
+            <w:pStyle w:val="Heading3"/>
+          </w:pPr>
+        </w:pPrChange>
+      </w:pPr>
+      <w:del w:id="220" w:author="Bob Rudis" w:date="2013-03-19T13:52:00Z">
+        <w:r>
+          <w:delText>Common Fate</w:delText>
+        </w:r>
+        <w:r>
+          <w:delText xml:space="preserve"> / </w:delText>
+        </w:r>
+        <w:r>
+          <w:delText>Transparency</w:delText>
+        </w:r>
+      </w:del>
+    </w:p>
+    <w:p>
+      <w:pPr>
+        <w:pStyle w:val="Heading3"/>
+      </w:pPr>
+      <w:r>
+        <w:t>Visual Processing</w:t>
+      </w:r>
+    </w:p>
+    <w:p>
+      <w:pPr>
+        <w:pStyle w:val="Heading3"/>
+        <w:ind w:left="2160"/>
+        <w:pPrChange w:id="221" w:author="Bob Rudis" w:date="2013-03-19T13:54:00Z">
+          <w:pPr>
+            <w:pStyle w:val="Heading3"/>
+          </w:pPr>
+        </w:pPrChange>
+      </w:pPr>
+      <w:r>
+        <w:t>Pre-attentive vs Attentive</w:t>
+      </w:r>
+      <w:r>
+        <w:t xml:space="preserve"> / </w:t>
+      </w:r>
+      <w:r>
+        <w:t>Eye Tracking</w:t>
       </w:r>
       <w:r>
         <w:t xml:space="preserve"> /</w:t>
       </w:r>
-    </w:p>
-    <w:p>
-      <w:pPr>
-        <w:pStyle w:val="Heading3"/>
-        <w:ind w:left="2160"/>
-        <w:pPrChange w:id="195" w:author="Bob Rudis" w:date="2013-03-19T12:09:00Z">
-          <w:pPr>
-            <w:pStyle w:val="Heading3"/>
-          </w:pPr>
-        </w:pPrChange>
-      </w:pPr>
-      <w:r>
-        <w:t>Orientation &amp; Size</w:t>
-      </w:r>
-      <w:r>
-        <w:t xml:space="preserve"> / </w:t>
-      </w:r>
-      <w:r>
-        <w:t>Shape &amp; Size</w:t>
-      </w:r>
-      <w:r>
-        <w:t xml:space="preserve"> /</w:t>
-      </w:r>
-    </w:p>
-    <w:p>
-      <w:pPr>
-        <w:pStyle w:val="Heading3"/>
-        <w:ind w:left="2160"/>
-        <w:pPrChange w:id="196" w:author="Bob Rudis" w:date="2013-03-19T12:09:00Z">
-          <w:pPr>
-            <w:pStyle w:val="Heading3"/>
-          </w:pPr>
-        </w:pPrChange>
-      </w:pPr>
-      <w:r>
-        <w:t>Length &amp; Length</w:t>
-      </w:r>
-      <w:r>
-        <w:t xml:space="preserve"> / </w:t>
-      </w:r>
-      <w:r>
-        <w:t>Angle &amp; Angle</w:t>
-      </w:r>
-    </w:p>
-    <w:p>
-      <w:pPr>
-        <w:pStyle w:val="Heading3"/>
-      </w:pPr>
-      <w:r>
-        <w:t>Understanding Gestalt</w:t>
-      </w:r>
-    </w:p>
-    <w:p>
-      <w:pPr>
-        <w:pStyle w:val="Heading3"/>
-        <w:ind w:left="2160"/>
-        <w:rPr>
-          <w:del w:id="197" w:author="Bob Rudis" w:date="2013-03-19T13:52:00Z"/>
-        </w:rPr>
-        <w:pPrChange w:id="198" w:author="Bob Rudis" w:date="2013-03-19T12:10:00Z">
-          <w:pPr>
-            <w:pStyle w:val="Heading3"/>
-          </w:pPr>
-        </w:pPrChange>
-      </w:pPr>
-      <w:del w:id="199" w:author="Bob Rudis" w:date="2013-03-19T13:52:00Z">
-        <w:r>
-          <w:delText>Figure/Ground</w:delText>
-        </w:r>
-        <w:r>
-          <w:delText xml:space="preserve"> / </w:delText>
-        </w:r>
-        <w:r>
-          <w:delText>Proximity</w:delText>
-        </w:r>
-        <w:r>
-          <w:delText xml:space="preserve"> /</w:delText>
-        </w:r>
-        <w:r>
-          <w:delText xml:space="preserve"> </w:delText>
-        </w:r>
-        <w:r>
-          <w:delText>Similarity /</w:delText>
-        </w:r>
-      </w:del>
-    </w:p>
-    <w:p>
-      <w:pPr>
-        <w:pStyle w:val="Heading3"/>
-        <w:ind w:left="2160"/>
-        <w:rPr>
-          <w:del w:id="200" w:author="Bob Rudis" w:date="2013-03-19T13:52:00Z"/>
-        </w:rPr>
-        <w:pPrChange w:id="201" w:author="Bob Rudis" w:date="2013-03-19T12:10:00Z">
-          <w:pPr>
-            <w:pStyle w:val="Heading3"/>
-          </w:pPr>
-        </w:pPrChange>
-      </w:pPr>
-      <w:del w:id="202" w:author="Bob Rudis" w:date="2013-03-19T13:52:00Z">
-        <w:r>
-          <w:delText>Connectedness</w:delText>
-        </w:r>
-        <w:r>
-          <w:delText xml:space="preserve"> / </w:delText>
-        </w:r>
-        <w:r>
-          <w:delText>Continuity</w:delText>
-        </w:r>
-        <w:r>
-          <w:delText xml:space="preserve"> / </w:delText>
-        </w:r>
-        <w:r>
-          <w:delText>Closure</w:delText>
-        </w:r>
-        <w:r>
-          <w:delText xml:space="preserve"> / </w:delText>
-        </w:r>
-      </w:del>
-    </w:p>
-    <w:p>
-      <w:pPr>
-        <w:pStyle w:val="Heading3"/>
-        <w:ind w:left="2160"/>
-        <w:rPr>
-          <w:del w:id="203" w:author="Bob Rudis" w:date="2013-03-19T13:52:00Z"/>
-        </w:rPr>
-        <w:pPrChange w:id="204" w:author="Bob Rudis" w:date="2013-03-19T12:10:00Z">
-          <w:pPr>
-            <w:pStyle w:val="Heading3"/>
-          </w:pPr>
-        </w:pPrChange>
-      </w:pPr>
-      <w:del w:id="205" w:author="Bob Rudis" w:date="2013-03-19T13:52:00Z">
-        <w:r>
-          <w:delText>Common Fate</w:delText>
-        </w:r>
-        <w:r>
-          <w:delText xml:space="preserve"> / </w:delText>
-        </w:r>
-        <w:r>
-          <w:delText>Transparency</w:delText>
-        </w:r>
-      </w:del>
-    </w:p>
-    <w:p>
-      <w:pPr>
-        <w:pStyle w:val="Heading3"/>
-      </w:pPr>
-      <w:r>
-        <w:t>Visual Processing</w:t>
-      </w:r>
-    </w:p>
-    <w:p>
-      <w:pPr>
-        <w:pStyle w:val="Heading3"/>
-        <w:ind w:left="2160"/>
-        <w:pPrChange w:id="206" w:author="Bob Rudis" w:date="2013-03-19T13:54:00Z">
-          <w:pPr>
-            <w:pStyle w:val="Heading3"/>
-          </w:pPr>
-        </w:pPrChange>
-      </w:pPr>
-      <w:r>
-        <w:t>Pre-attentive vs Attentive</w:t>
-      </w:r>
-      <w:r>
-        <w:t xml:space="preserve"> / </w:t>
-      </w:r>
-      <w:r>
-        <w:t>Eye Tracking</w:t>
-      </w:r>
-      <w:r>
-        <w:t xml:space="preserve"> /</w:t>
-      </w:r>
-      <w:ins w:id="207" w:author="Bob Rudis" w:date="2013-03-19T13:54:00Z">
+      <w:ins w:id="222" w:author="Bob Rudis" w:date="2013-03-19T13:54:00Z">
         <w:r>
           <w:t xml:space="preserve"> </w:t>
         </w:r>
@@ -1897,12 +1962,12 @@
       <w:r>
         <w:t xml:space="preserve">Chapter </w:t>
       </w:r>
-      <w:ins w:id="208" w:author="Bob Rudis" w:date="2013-03-19T11:46:00Z">
-        <w:r>
-          <w:t>6</w:t>
-        </w:r>
-      </w:ins>
-      <w:del w:id="209" w:author="Bob Rudis" w:date="2013-03-19T11:46:00Z">
+      <w:ins w:id="223" w:author="Bob Rudis" w:date="2013-03-20T11:24:00Z">
+        <w:r>
+          <w:t>8</w:t>
+        </w:r>
+      </w:ins>
+      <w:del w:id="224" w:author="Bob Rudis" w:date="2013-03-19T11:46:00Z">
         <w:r>
           <w:delText>5</w:delText>
         </w:r>
@@ -1939,10 +2004,10 @@
       <w:pPr>
         <w:pStyle w:val="Heading3"/>
         <w:rPr>
-          <w:ins w:id="210" w:author="Bob Rudis" w:date="2013-03-19T13:55:00Z"/>
-        </w:rPr>
-      </w:pPr>
-      <w:ins w:id="211" w:author="Bob Rudis" w:date="2013-03-19T13:55:00Z">
+          <w:ins w:id="225" w:author="Bob Rudis" w:date="2013-03-19T13:55:00Z"/>
+        </w:rPr>
+      </w:pPr>
+      <w:ins w:id="226" w:author="Bob Rudis" w:date="2013-03-19T13:55:00Z">
         <w:r>
           <w:t>Pie charts</w:t>
         </w:r>
@@ -1984,13 +2049,20 @@
       <w:pPr>
         <w:pStyle w:val="Heading1"/>
         <w:rPr>
-          <w:ins w:id="212" w:author="Bob Rudis" w:date="2013-03-19T13:56:00Z"/>
-        </w:rPr>
-      </w:pPr>
-      <w:ins w:id="213" w:author="Bob Rudis" w:date="2013-03-19T13:56:00Z">
-        <w:r>
-          <w:t>Chapter 7</w:t>
-        </w:r>
+          <w:ins w:id="227" w:author="Bob Rudis" w:date="2013-03-19T13:56:00Z"/>
+        </w:rPr>
+      </w:pPr>
+      <w:ins w:id="228" w:author="Bob Rudis" w:date="2013-03-19T13:56:00Z">
+        <w:r>
+          <w:t xml:space="preserve">Chapter </w:t>
+        </w:r>
+      </w:ins>
+      <w:ins w:id="229" w:author="Bob Rudis" w:date="2013-03-20T11:24:00Z">
+        <w:r>
+          <w:t>9</w:t>
+        </w:r>
+      </w:ins>
+      <w:ins w:id="230" w:author="Bob Rudis" w:date="2013-03-19T13:56:00Z">
         <w:r>
           <w:t xml:space="preserve">: </w:t>
         </w:r>
@@ -2003,10 +2075,10 @@
       <w:pPr>
         <w:pStyle w:val="Heading2"/>
         <w:rPr>
-          <w:del w:id="214" w:author="Bob Rudis" w:date="2013-03-19T13:57:00Z"/>
-        </w:rPr>
-      </w:pPr>
-      <w:del w:id="215" w:author="Bob Rudis" w:date="2013-03-19T13:57:00Z">
+          <w:del w:id="231" w:author="Bob Rudis" w:date="2013-03-19T13:57:00Z"/>
+        </w:rPr>
+      </w:pPr>
+      <w:del w:id="232" w:author="Bob Rudis" w:date="2013-03-19T13:57:00Z">
         <w:r>
           <w:delText>Visualizing Complexity</w:delText>
         </w:r>
@@ -2015,7 +2087,7 @@
     <w:p>
       <w:pPr>
         <w:pStyle w:val="Heading2"/>
-        <w:pPrChange w:id="216" w:author="Bob Rudis" w:date="2013-03-19T13:59:00Z">
+        <w:pPrChange w:id="233" w:author="Bob Rudis" w:date="2013-03-19T13:59:00Z">
           <w:pPr>
             <w:pStyle w:val="Heading3"/>
           </w:pPr>
@@ -2024,12 +2096,12 @@
       <w:r>
         <w:t xml:space="preserve">Recognizing </w:t>
       </w:r>
-      <w:ins w:id="217" w:author="Bob Rudis" w:date="2013-03-19T14:00:00Z">
+      <w:ins w:id="234" w:author="Bob Rudis" w:date="2013-03-19T14:00:00Z">
         <w:r>
           <w:t>C</w:t>
         </w:r>
       </w:ins>
-      <w:del w:id="218" w:author="Bob Rudis" w:date="2013-03-19T14:00:00Z">
+      <w:del w:id="235" w:author="Bob Rudis" w:date="2013-03-19T14:00:00Z">
         <w:r>
           <w:delText>c</w:delText>
         </w:r>
@@ -2037,7 +2109,7 @@
       <w:r>
         <w:t xml:space="preserve">omplexity in IT &amp; </w:t>
       </w:r>
-      <w:ins w:id="219" w:author="Bob Rudis" w:date="2013-03-19T14:00:00Z">
+      <w:ins w:id="236" w:author="Bob Rudis" w:date="2013-03-19T14:00:00Z">
         <w:r>
           <w:t xml:space="preserve">Information </w:t>
         </w:r>
@@ -2073,7 +2145,7 @@
     <w:p>
       <w:pPr>
         <w:pStyle w:val="Heading2"/>
-        <w:pPrChange w:id="220" w:author="Bob Rudis" w:date="2013-03-19T14:00:00Z">
+        <w:pPrChange w:id="237" w:author="Bob Rudis" w:date="2013-03-19T14:00:00Z">
           <w:pPr>
             <w:pStyle w:val="Heading3"/>
           </w:pPr>
@@ -2082,12 +2154,12 @@
       <w:r>
         <w:t xml:space="preserve">Visualizing </w:t>
       </w:r>
-      <w:ins w:id="221" w:author="Bob Rudis" w:date="2013-03-19T14:00:00Z">
+      <w:ins w:id="238" w:author="Bob Rudis" w:date="2013-03-19T14:00:00Z">
         <w:r>
           <w:t>N</w:t>
         </w:r>
       </w:ins>
-      <w:del w:id="222" w:author="Bob Rudis" w:date="2013-03-19T14:00:00Z">
+      <w:del w:id="239" w:author="Bob Rudis" w:date="2013-03-19T14:00:00Z">
         <w:r>
           <w:delText>n</w:delText>
         </w:r>
@@ -2131,7 +2203,7 @@
     <w:p>
       <w:pPr>
         <w:pStyle w:val="Heading2"/>
-        <w:pPrChange w:id="223" w:author="Bob Rudis" w:date="2013-03-19T14:00:00Z">
+        <w:pPrChange w:id="240" w:author="Bob Rudis" w:date="2013-03-19T14:00:00Z">
           <w:pPr>
             <w:pStyle w:val="Heading3"/>
           </w:pPr>
@@ -2140,12 +2212,12 @@
       <w:r>
         <w:t xml:space="preserve">Exploring </w:t>
       </w:r>
-      <w:ins w:id="224" w:author="Bob Rudis" w:date="2013-03-19T14:00:00Z">
+      <w:ins w:id="241" w:author="Bob Rudis" w:date="2013-03-19T14:00:00Z">
         <w:r>
           <w:t>M</w:t>
         </w:r>
       </w:ins>
-      <w:del w:id="225" w:author="Bob Rudis" w:date="2013-03-19T14:00:00Z">
+      <w:del w:id="242" w:author="Bob Rudis" w:date="2013-03-19T14:00:00Z">
         <w:r>
           <w:delText>m</w:delText>
         </w:r>
@@ -2153,12 +2225,12 @@
       <w:r>
         <w:t xml:space="preserve">ultivariate </w:t>
       </w:r>
-      <w:ins w:id="226" w:author="Bob Rudis" w:date="2013-03-19T14:00:00Z">
+      <w:ins w:id="243" w:author="Bob Rudis" w:date="2013-03-19T14:00:00Z">
         <w:r>
           <w:t>D</w:t>
         </w:r>
       </w:ins>
-      <w:del w:id="227" w:author="Bob Rudis" w:date="2013-03-19T14:00:00Z">
+      <w:del w:id="244" w:author="Bob Rudis" w:date="2013-03-19T14:00:00Z">
         <w:r>
           <w:delText>d</w:delText>
         </w:r>
@@ -2203,23 +2275,36 @@
       <w:pPr>
         <w:pStyle w:val="Heading1"/>
         <w:rPr>
-          <w:ins w:id="228" w:author="Bob Rudis" w:date="2013-03-19T13:58:00Z"/>
-        </w:rPr>
-      </w:pPr>
-      <w:ins w:id="229" w:author="Bob Rudis" w:date="2013-03-19T13:58:00Z">
-        <w:r>
-          <w:t>Chapter 8: Animation &amp; Interaction</w:t>
-        </w:r>
-      </w:ins>
-    </w:p>
-    <w:p>
-      <w:pPr>
-        <w:pStyle w:val="Heading2"/>
-        <w:rPr>
-          <w:del w:id="230" w:author="Bob Rudis" w:date="2013-03-19T13:58:00Z"/>
-        </w:rPr>
-      </w:pPr>
-      <w:del w:id="231" w:author="Bob Rudis" w:date="2013-03-19T13:58:00Z">
+          <w:ins w:id="245" w:author="Bob Rudis" w:date="2013-03-19T13:58:00Z"/>
+        </w:rPr>
+      </w:pPr>
+      <w:ins w:id="246" w:author="Bob Rudis" w:date="2013-03-19T13:58:00Z">
+        <w:r>
+          <w:t xml:space="preserve">Chapter </w:t>
+        </w:r>
+      </w:ins>
+      <w:ins w:id="247" w:author="Bob Rudis" w:date="2013-03-20T11:24:00Z">
+        <w:r>
+          <w:t>10</w:t>
+        </w:r>
+      </w:ins>
+      <w:ins w:id="248" w:author="Bob Rudis" w:date="2013-03-19T13:58:00Z">
+        <w:r>
+          <w:t>: Animation and</w:t>
+        </w:r>
+        <w:r>
+          <w:t xml:space="preserve"> Interaction</w:t>
+        </w:r>
+      </w:ins>
+    </w:p>
+    <w:p>
+      <w:pPr>
+        <w:pStyle w:val="Heading2"/>
+        <w:rPr>
+          <w:del w:id="249" w:author="Bob Rudis" w:date="2013-03-19T13:58:00Z"/>
+        </w:rPr>
+      </w:pPr>
+      <w:del w:id="250" w:author="Bob Rudis" w:date="2013-03-19T13:58:00Z">
         <w:r>
           <w:delText>Adding Animation and Interaction</w:delText>
         </w:r>
@@ -2229,10 +2314,10 @@
       <w:pPr>
         <w:pStyle w:val="Heading2"/>
         <w:rPr>
-          <w:ins w:id="232" w:author="Bob Rudis" w:date="2013-03-19T14:10:00Z"/>
-        </w:rPr>
-      </w:pPr>
-      <w:ins w:id="233" w:author="Bob Rudis" w:date="2013-03-19T14:10:00Z">
+          <w:ins w:id="251" w:author="Bob Rudis" w:date="2013-03-19T14:10:00Z"/>
+        </w:rPr>
+      </w:pPr>
+      <w:ins w:id="252" w:author="Bob Rudis" w:date="2013-03-19T14:10:00Z">
         <w:r>
           <w:t>Using Motion to Tell a Story</w:t>
         </w:r>
@@ -2242,15 +2327,15 @@
       <w:pPr>
         <w:pStyle w:val="Heading3"/>
         <w:rPr>
-          <w:ins w:id="234" w:author="Bob Rudis" w:date="2013-03-19T14:13:00Z"/>
-        </w:rPr>
-      </w:pPr>
-      <w:ins w:id="235" w:author="Bob Rudis" w:date="2013-03-19T14:14:00Z">
+          <w:ins w:id="253" w:author="Bob Rudis" w:date="2013-03-19T14:13:00Z"/>
+        </w:rPr>
+      </w:pPr>
+      <w:ins w:id="254" w:author="Bob Rudis" w:date="2013-03-19T14:14:00Z">
         <w:r>
           <w:t>Knowing when to use animation as a medium</w:t>
         </w:r>
       </w:ins>
-      <w:ins w:id="236" w:author="Bob Rudis" w:date="2013-03-19T14:13:00Z">
+      <w:ins w:id="255" w:author="Bob Rudis" w:date="2013-03-19T14:13:00Z">
         <w:r>
           <w:t xml:space="preserve"> </w:t>
         </w:r>
@@ -2260,15 +2345,15 @@
       <w:pPr>
         <w:pStyle w:val="Heading3"/>
         <w:rPr>
-          <w:ins w:id="237" w:author="Bob Rudis" w:date="2013-03-19T14:13:00Z"/>
-        </w:rPr>
-      </w:pPr>
-      <w:ins w:id="238" w:author="Bob Rudis" w:date="2013-03-19T14:19:00Z">
+          <w:ins w:id="256" w:author="Bob Rudis" w:date="2013-03-19T14:13:00Z"/>
+        </w:rPr>
+      </w:pPr>
+      <w:ins w:id="257" w:author="Bob Rudis" w:date="2013-03-19T14:19:00Z">
         <w:r>
           <w:t>Understanding p</w:t>
         </w:r>
       </w:ins>
-      <w:ins w:id="239" w:author="Bob Rudis" w:date="2013-03-19T14:17:00Z">
+      <w:ins w:id="258" w:author="Bob Rudis" w:date="2013-03-19T14:17:00Z">
         <w:r>
           <w:t>resentation vs exploration</w:t>
         </w:r>
@@ -2278,10 +2363,10 @@
       <w:pPr>
         <w:pStyle w:val="Heading2"/>
         <w:rPr>
-          <w:ins w:id="240" w:author="Bob Rudis" w:date="2013-03-19T14:10:00Z"/>
-        </w:rPr>
-      </w:pPr>
-      <w:ins w:id="241" w:author="Bob Rudis" w:date="2013-03-19T14:11:00Z">
+          <w:ins w:id="259" w:author="Bob Rudis" w:date="2013-03-19T14:10:00Z"/>
+        </w:rPr>
+      </w:pPr>
+      <w:ins w:id="260" w:author="Bob Rudis" w:date="2013-03-19T14:11:00Z">
         <w:r>
           <w:t>Basic Animation Techniques</w:t>
         </w:r>
@@ -2291,15 +2376,15 @@
       <w:pPr>
         <w:pStyle w:val="Heading3"/>
         <w:rPr>
-          <w:ins w:id="242" w:author="Bob Rudis" w:date="2013-03-19T14:18:00Z"/>
-        </w:rPr>
-      </w:pPr>
-      <w:ins w:id="243" w:author="Bob Rudis" w:date="2013-03-19T14:19:00Z">
+          <w:ins w:id="261" w:author="Bob Rudis" w:date="2013-03-19T14:18:00Z"/>
+        </w:rPr>
+      </w:pPr>
+      <w:ins w:id="262" w:author="Bob Rudis" w:date="2013-03-19T14:19:00Z">
         <w:r>
           <w:t>Creating flipbook-style visualizations</w:t>
         </w:r>
       </w:ins>
-      <w:ins w:id="244" w:author="Bob Rudis" w:date="2013-03-19T14:18:00Z">
+      <w:ins w:id="263" w:author="Bob Rudis" w:date="2013-03-19T14:18:00Z">
         <w:r>
           <w:t xml:space="preserve"> </w:t>
         </w:r>
@@ -2309,130 +2394,130 @@
       <w:pPr>
         <w:pStyle w:val="Heading3"/>
         <w:rPr>
-          <w:ins w:id="245" w:author="Bob Rudis" w:date="2013-03-19T14:18:00Z"/>
-        </w:rPr>
-      </w:pPr>
-      <w:ins w:id="246" w:author="Bob Rudis" w:date="2013-03-19T14:20:00Z">
+          <w:ins w:id="264" w:author="Bob Rudis" w:date="2013-03-19T14:18:00Z"/>
+        </w:rPr>
+      </w:pPr>
+      <w:ins w:id="265" w:author="Bob Rudis" w:date="2013-03-19T14:20:00Z">
+        <w:r>
+          <w:t>Adding smooth animations to foundational visualizations</w:t>
+        </w:r>
+      </w:ins>
+    </w:p>
+    <w:p>
+      <w:pPr>
+        <w:pStyle w:val="Heading2"/>
+        <w:rPr>
+          <w:del w:id="266" w:author="Bob Rudis" w:date="2013-03-19T14:10:00Z"/>
+        </w:rPr>
+        <w:pPrChange w:id="267" w:author="Bob Rudis" w:date="2013-03-19T13:59:00Z">
+          <w:pPr>
+            <w:pStyle w:val="Heading3"/>
+          </w:pPr>
+        </w:pPrChange>
+      </w:pPr>
+      <w:del w:id="268" w:author="Bob Rudis" w:date="2013-03-19T14:00:00Z">
+        <w:r>
+          <w:delText>Stop motion techniques</w:delText>
+        </w:r>
+      </w:del>
+    </w:p>
+    <w:p>
+      <w:pPr>
+        <w:pStyle w:val="Heading2"/>
+        <w:rPr>
+          <w:del w:id="269" w:author="Bob Rudis" w:date="2013-03-19T14:12:00Z"/>
+        </w:rPr>
+        <w:pPrChange w:id="270" w:author="Bob Rudis" w:date="2013-03-19T13:59:00Z">
+          <w:pPr>
+            <w:pStyle w:val="Heading3"/>
+          </w:pPr>
+        </w:pPrChange>
+      </w:pPr>
+      <w:del w:id="271" w:author="Bob Rudis" w:date="2013-03-19T14:12:00Z">
+        <w:r>
+          <w:delText>Deliberate vs gratuitous animation</w:delText>
+        </w:r>
+      </w:del>
+    </w:p>
+    <w:p>
+      <w:pPr>
+        <w:pStyle w:val="Heading2"/>
+        <w:pPrChange w:id="272" w:author="Bob Rudis" w:date="2013-03-19T13:59:00Z">
+          <w:pPr>
+            <w:pStyle w:val="Heading3"/>
+          </w:pPr>
+        </w:pPrChange>
+      </w:pPr>
+      <w:r>
+        <w:t xml:space="preserve">Giving </w:t>
+      </w:r>
+      <w:ins w:id="273" w:author="Bob Rudis" w:date="2013-03-19T14:01:00Z">
+        <w:r>
+          <w:t>t</w:t>
+        </w:r>
+      </w:ins>
+      <w:del w:id="274" w:author="Bob Rudis" w:date="2013-03-19T14:01:00Z">
+        <w:r>
+          <w:delText>t</w:delText>
+        </w:r>
+      </w:del>
+      <w:r>
+        <w:t xml:space="preserve">he </w:t>
+      </w:r>
+      <w:ins w:id="275" w:author="Bob Rudis" w:date="2013-03-19T14:01:00Z">
+        <w:r>
+          <w:t>A</w:t>
+        </w:r>
+      </w:ins>
+      <w:del w:id="276" w:author="Bob Rudis" w:date="2013-03-19T14:01:00Z">
+        <w:r>
+          <w:delText>a</w:delText>
+        </w:r>
+      </w:del>
+      <w:r>
+        <w:t xml:space="preserve">udience </w:t>
+      </w:r>
+      <w:ins w:id="277" w:author="Bob Rudis" w:date="2013-03-19T14:01:00Z">
+        <w:r>
+          <w:t>C</w:t>
+        </w:r>
+      </w:ins>
+      <w:del w:id="278" w:author="Bob Rudis" w:date="2013-03-19T14:01:00Z">
+        <w:r>
+          <w:delText>c</w:delText>
+        </w:r>
+      </w:del>
+      <w:r>
+        <w:t>ontrol</w:t>
+      </w:r>
+    </w:p>
+    <w:p>
+      <w:pPr>
+        <w:pStyle w:val="Heading3"/>
+        <w:rPr>
+          <w:ins w:id="279" w:author="Bob Rudis" w:date="2013-03-19T14:20:00Z"/>
+        </w:rPr>
+      </w:pPr>
+      <w:ins w:id="280" w:author="Bob Rudis" w:date="2013-03-19T14:21:00Z">
+        <w:r>
+          <w:t>Framing exploration</w:t>
+        </w:r>
+      </w:ins>
+    </w:p>
+    <w:p>
+      <w:pPr>
+        <w:pStyle w:val="Heading3"/>
+        <w:rPr>
+          <w:ins w:id="281" w:author="Bob Rudis" w:date="2013-03-19T14:20:00Z"/>
+        </w:rPr>
+      </w:pPr>
+      <w:ins w:id="282" w:author="Bob Rudis" w:date="2013-03-19T14:26:00Z">
         <w:r>
           <w:lastRenderedPageBreak/>
-          <w:t>Adding smooth animations to foundational visualizations</w:t>
-        </w:r>
-      </w:ins>
-    </w:p>
-    <w:p>
-      <w:pPr>
-        <w:pStyle w:val="Heading2"/>
-        <w:rPr>
-          <w:del w:id="247" w:author="Bob Rudis" w:date="2013-03-19T14:10:00Z"/>
-        </w:rPr>
-        <w:pPrChange w:id="248" w:author="Bob Rudis" w:date="2013-03-19T13:59:00Z">
-          <w:pPr>
-            <w:pStyle w:val="Heading3"/>
-          </w:pPr>
-        </w:pPrChange>
-      </w:pPr>
-      <w:del w:id="249" w:author="Bob Rudis" w:date="2013-03-19T14:00:00Z">
-        <w:r>
-          <w:delText>Stop motion techniques</w:delText>
-        </w:r>
-      </w:del>
-    </w:p>
-    <w:p>
-      <w:pPr>
-        <w:pStyle w:val="Heading2"/>
-        <w:rPr>
-          <w:del w:id="250" w:author="Bob Rudis" w:date="2013-03-19T14:12:00Z"/>
-        </w:rPr>
-        <w:pPrChange w:id="251" w:author="Bob Rudis" w:date="2013-03-19T13:59:00Z">
-          <w:pPr>
-            <w:pStyle w:val="Heading3"/>
-          </w:pPr>
-        </w:pPrChange>
-      </w:pPr>
-      <w:del w:id="252" w:author="Bob Rudis" w:date="2013-03-19T14:12:00Z">
-        <w:r>
-          <w:delText>Deliberate vs gratuitous animation</w:delText>
-        </w:r>
-      </w:del>
-    </w:p>
-    <w:p>
-      <w:pPr>
-        <w:pStyle w:val="Heading2"/>
-        <w:pPrChange w:id="253" w:author="Bob Rudis" w:date="2013-03-19T13:59:00Z">
-          <w:pPr>
-            <w:pStyle w:val="Heading3"/>
-          </w:pPr>
-        </w:pPrChange>
-      </w:pPr>
-      <w:r>
-        <w:t xml:space="preserve">Giving </w:t>
-      </w:r>
-      <w:ins w:id="254" w:author="Bob Rudis" w:date="2013-03-19T14:01:00Z">
-        <w:r>
-          <w:t>t</w:t>
-        </w:r>
-      </w:ins>
-      <w:del w:id="255" w:author="Bob Rudis" w:date="2013-03-19T14:01:00Z">
-        <w:r>
-          <w:delText>t</w:delText>
-        </w:r>
-      </w:del>
-      <w:r>
-        <w:t xml:space="preserve">he </w:t>
-      </w:r>
-      <w:ins w:id="256" w:author="Bob Rudis" w:date="2013-03-19T14:01:00Z">
-        <w:r>
-          <w:t>A</w:t>
-        </w:r>
-      </w:ins>
-      <w:del w:id="257" w:author="Bob Rudis" w:date="2013-03-19T14:01:00Z">
-        <w:r>
-          <w:delText>a</w:delText>
-        </w:r>
-      </w:del>
-      <w:r>
-        <w:t xml:space="preserve">udience </w:t>
-      </w:r>
-      <w:ins w:id="258" w:author="Bob Rudis" w:date="2013-03-19T14:01:00Z">
-        <w:r>
-          <w:t>C</w:t>
-        </w:r>
-      </w:ins>
-      <w:del w:id="259" w:author="Bob Rudis" w:date="2013-03-19T14:01:00Z">
-        <w:r>
-          <w:delText>c</w:delText>
-        </w:r>
-      </w:del>
-      <w:r>
-        <w:t>ontrol</w:t>
-      </w:r>
-    </w:p>
-    <w:p>
-      <w:pPr>
-        <w:pStyle w:val="Heading3"/>
-        <w:rPr>
-          <w:ins w:id="260" w:author="Bob Rudis" w:date="2013-03-19T14:20:00Z"/>
-        </w:rPr>
-      </w:pPr>
-      <w:ins w:id="261" w:author="Bob Rudis" w:date="2013-03-19T14:21:00Z">
-        <w:r>
-          <w:t>Framing exploration</w:t>
-        </w:r>
-      </w:ins>
-    </w:p>
-    <w:p>
-      <w:pPr>
-        <w:pStyle w:val="Heading3"/>
-        <w:rPr>
-          <w:ins w:id="262" w:author="Bob Rudis" w:date="2013-03-19T14:20:00Z"/>
-        </w:rPr>
-      </w:pPr>
-      <w:ins w:id="263" w:author="Bob Rudis" w:date="2013-03-19T14:26:00Z">
-        <w:r>
           <w:t xml:space="preserve">Data-driven </w:t>
         </w:r>
       </w:ins>
-      <w:ins w:id="264" w:author="Bob Rudis" w:date="2013-03-19T14:27:00Z">
+      <w:ins w:id="283" w:author="Bob Rudis" w:date="2013-03-19T14:27:00Z">
         <w:r>
           <w:t>exploration and interaction</w:t>
         </w:r>
@@ -2445,12 +2530,12 @@
       <w:r>
         <w:t xml:space="preserve">Chapter </w:t>
       </w:r>
-      <w:ins w:id="265" w:author="Bob Rudis" w:date="2013-03-19T11:46:00Z">
-        <w:r>
-          <w:t>9</w:t>
-        </w:r>
-      </w:ins>
-      <w:del w:id="266" w:author="Bob Rudis" w:date="2013-03-19T11:46:00Z">
+      <w:ins w:id="284" w:author="Bob Rudis" w:date="2013-03-20T11:24:00Z">
+        <w:r>
+          <w:t>11</w:t>
+        </w:r>
+      </w:ins>
+      <w:del w:id="285" w:author="Bob Rudis" w:date="2013-03-19T11:46:00Z">
         <w:r>
           <w:delText>6</w:delText>
         </w:r>
@@ -2583,12 +2668,12 @@
         <w:br/>
         <w:t xml:space="preserve">Chapter </w:t>
       </w:r>
-      <w:ins w:id="267" w:author="Bob Rudis" w:date="2013-03-19T11:47:00Z">
-        <w:r>
-          <w:t>10</w:t>
-        </w:r>
-      </w:ins>
-      <w:del w:id="268" w:author="Bob Rudis" w:date="2013-03-19T11:47:00Z">
+      <w:ins w:id="286" w:author="Bob Rudis" w:date="2013-03-19T11:47:00Z">
+        <w:r>
+          <w:t>12</w:t>
+        </w:r>
+      </w:ins>
+      <w:del w:id="287" w:author="Bob Rudis" w:date="2013-03-19T11:47:00Z">
         <w:r>
           <w:delText>7</w:delText>
         </w:r>
@@ -2644,12 +2729,12 @@
       <w:r>
         <w:t xml:space="preserve">Chapter </w:t>
       </w:r>
-      <w:ins w:id="269" w:author="Bob Rudis" w:date="2013-03-19T11:47:00Z">
-        <w:r>
-          <w:t>11</w:t>
-        </w:r>
-      </w:ins>
-      <w:del w:id="270" w:author="Bob Rudis" w:date="2013-03-19T11:47:00Z">
+      <w:ins w:id="288" w:author="Bob Rudis" w:date="2013-03-19T11:47:00Z">
+        <w:r>
+          <w:t>13</w:t>
+        </w:r>
+      </w:ins>
+      <w:del w:id="289" w:author="Bob Rudis" w:date="2013-03-19T11:47:00Z">
         <w:r>
           <w:delText>8</w:delText>
         </w:r>
@@ -2681,6 +2766,51 @@
       <w:r>
         <w:t>Visualization Resources</w:t>
       </w:r>
+    </w:p>
+    <w:p>
+      <w:pPr>
+        <w:pStyle w:val="Heading1"/>
+        <w:rPr>
+          <w:ins w:id="290" w:author="Bob Rudis" w:date="2013-03-20T12:11:00Z"/>
+        </w:rPr>
+      </w:pPr>
+      <w:ins w:id="291" w:author="Bob Rudis" w:date="2013-03-20T12:11:00Z">
+        <w:r>
+          <w:t>References</w:t>
+        </w:r>
+      </w:ins>
+    </w:p>
+    <w:p>
+      <w:pPr>
+        <w:pStyle w:val="Heading1"/>
+        <w:rPr>
+          <w:ins w:id="292" w:author="Bob Rudis" w:date="2013-03-20T12:11:00Z"/>
+        </w:rPr>
+      </w:pPr>
+      <w:ins w:id="293" w:author="Bob Rudis" w:date="2013-03-20T12:11:00Z">
+        <w:r>
+          <w:t>Bibliography</w:t>
+        </w:r>
+        <w:bookmarkStart w:id="294" w:name="_GoBack"/>
+        <w:bookmarkEnd w:id="294"/>
+      </w:ins>
+    </w:p>
+    <w:p>
+      <w:pPr>
+        <w:rPr>
+          <w:ins w:id="295" w:author="Bob Rudis" w:date="2013-03-20T12:11:00Z"/>
+          <w:rPrChange w:id="296" w:author="Bob Rudis" w:date="2013-03-20T12:11:00Z">
+            <w:rPr>
+              <w:ins w:id="297" w:author="Bob Rudis" w:date="2013-03-20T12:11:00Z"/>
+            </w:rPr>
+          </w:rPrChange>
+        </w:rPr>
+        <w:pPrChange w:id="298" w:author="Bob Rudis" w:date="2013-03-20T12:11:00Z">
+          <w:pPr>
+            <w:pStyle w:val="Heading1"/>
+          </w:pPr>
+        </w:pPrChange>
+      </w:pPr>
     </w:p>
     <w:p/>
     <w:sectPr>
@@ -2801,7 +2931,7 @@
         <w:rFonts w:ascii="Times New Roman" w:hAnsi="Times New Roman" w:cs="Times New Roman"/>
         <w:noProof/>
       </w:rPr>
-      <w:t>1</w:t>
+      <w:t>2</w:t>
     </w:r>
     <w:r>
       <w:rPr>

</xml_diff>

<commit_message>
first submission to Carol
</commit_message>
<xml_diff>
--- a/hrbrmstr/combined-ToC.docx
+++ b/hrbrmstr/combined-ToC.docx
@@ -311,24 +311,24 @@
         <w:pStyle w:val="Heading2"/>
       </w:pPr>
       <w:r>
+        <w:t>Communicating</w:t>
+      </w:r>
+      <w:r>
+        <w:t xml:space="preserve"> </w:t>
+      </w:r>
+      <w:r>
+        <w:t>Your W</w:t>
+      </w:r>
+      <w:r>
+        <w:t>ork</w:t>
+      </w:r>
+    </w:p>
+    <w:p>
+      <w:pPr>
+        <w:pStyle w:val="Heading3"/>
+      </w:pPr>
+      <w:r>
         <w:lastRenderedPageBreak/>
-        <w:t>Communicating</w:t>
-      </w:r>
-      <w:r>
-        <w:t xml:space="preserve"> </w:t>
-      </w:r>
-      <w:r>
-        <w:t>Your W</w:t>
-      </w:r>
-      <w:r>
-        <w:t>ork</w:t>
-      </w:r>
-    </w:p>
-    <w:p>
-      <w:pPr>
-        <w:pStyle w:val="Heading3"/>
-      </w:pPr>
-      <w:r>
         <w:t>Realizing that you are the audience</w:t>
       </w:r>
     </w:p>
@@ -712,7 +712,6 @@
         <w:ind w:left="2160"/>
       </w:pPr>
       <w:r>
-        <w:lastRenderedPageBreak/>
         <w:t>Weber’s Law</w:t>
       </w:r>
       <w:r>
@@ -1143,7 +1142,6 @@
         <w:pStyle w:val="Heading3"/>
       </w:pPr>
       <w:r>
-        <w:lastRenderedPageBreak/>
         <w:t>Adding smooth animations to foundational visualizations</w:t>
       </w:r>
     </w:p>
@@ -1350,12 +1348,40 @@
         <w:pStyle w:val="Heading3"/>
       </w:pPr>
       <w:r>
+        <w:t>Refining the skill of storytelling</w:t>
+      </w:r>
+    </w:p>
+    <w:p>
+      <w:r>
+        <w:tab/>
+      </w:r>
+      <w:r>
+        <w:tab/>
+        <w:t>Developing the skill of data analysis</w:t>
+      </w:r>
+    </w:p>
+    <w:p>
+      <w:r>
+        <w:tab/>
+      </w:r>
+      <w:r>
+        <w:tab/>
+        <w:t>Relearning the skill of data visualization</w:t>
+      </w:r>
+    </w:p>
+    <w:p>
+      <w:pPr>
+        <w:pStyle w:val="Heading3"/>
+        <w:ind w:firstLine="720"/>
+      </w:pPr>
+      <w:r>
         <w:t>Creating a cycle of continuous improvement</w:t>
       </w:r>
     </w:p>
     <w:p>
       <w:pPr>
         <w:pStyle w:val="Heading3"/>
+        <w:ind w:firstLine="720"/>
       </w:pPr>
       <w:r>
         <w:t>Breaking free of constraints</w:t>
@@ -1363,29 +1389,12 @@
     </w:p>
     <w:p>
       <w:pPr>
-        <w:pStyle w:val="Heading2"/>
-      </w:pPr>
-      <w:r>
-        <w:t>Avoiding the Pinocchio Syndrome</w:t>
-      </w:r>
-    </w:p>
-    <w:p>
-      <w:pPr>
-        <w:pStyle w:val="Heading2"/>
-      </w:pPr>
-      <w:r>
-        <w:t>Setting Up a Feedback Loop</w:t>
-      </w:r>
-    </w:p>
-    <w:p>
-      <w:pPr>
         <w:pStyle w:val="Heading1"/>
       </w:pPr>
-      <w:r>
-        <w:t xml:space="preserve">Chapter </w:t>
-      </w:r>
-      <w:r>
-        <w:t>13</w:t>
+      <w:bookmarkStart w:id="0" w:name="_GoBack"/>
+      <w:bookmarkEnd w:id="0"/>
+      <w:r>
+        <w:t>Appendix A</w:t>
       </w:r>
       <w:r>
         <w:t>: Resources</w:t>
@@ -1434,12 +1443,8 @@
     <w:p/>
     <w:p/>
     <w:sectPr>
-      <w:headerReference w:type="even" r:id="rId8"/>
-      <w:headerReference w:type="default" r:id="rId9"/>
-      <w:footerReference w:type="even" r:id="rId10"/>
-      <w:footerReference w:type="default" r:id="rId11"/>
-      <w:headerReference w:type="first" r:id="rId12"/>
-      <w:footerReference w:type="first" r:id="rId13"/>
+      <w:headerReference w:type="default" r:id="rId8"/>
+      <w:footerReference w:type="default" r:id="rId9"/>
       <w:pgSz w:w="12240" w:h="15840"/>
       <w:pgMar w:top="1080" w:right="1440" w:bottom="1080" w:left="1440" w:header="432" w:footer="432" w:gutter="0"/>
       <w:cols w:space="720"/>
@@ -1469,16 +1474,6 @@
 </file>
 
 <file path=word/footer1.xml><?xml version="1.0" encoding="utf-8"?>
-<w:ftr xmlns:wpc="http://schemas.microsoft.com/office/word/2010/wordprocessingCanvas" xmlns:mo="http://schemas.microsoft.com/office/mac/office/2008/main" xmlns:mc="http://schemas.openxmlformats.org/markup-compatibility/2006" xmlns:mv="urn:schemas-microsoft-com:mac:vml" xmlns:o="urn:schemas-microsoft-com:office:office" xmlns:r="http://schemas.openxmlformats.org/officeDocument/2006/relationships" xmlns:m="http://schemas.openxmlformats.org/officeDocument/2006/math" xmlns:v="urn:schemas-microsoft-com:vml" xmlns:wp14="http://schemas.microsoft.com/office/word/2010/wordprocessingDrawing" xmlns:wp="http://schemas.openxmlformats.org/drawingml/2006/wordprocessingDrawing" xmlns:w10="urn:schemas-microsoft-com:office:word" xmlns:w="http://schemas.openxmlformats.org/wordprocessingml/2006/main" xmlns:w14="http://schemas.microsoft.com/office/word/2010/wordml" xmlns:wpg="http://schemas.microsoft.com/office/word/2010/wordprocessingGroup" xmlns:wpi="http://schemas.microsoft.com/office/word/2010/wordprocessingInk" xmlns:wne="http://schemas.microsoft.com/office/word/2006/wordml" xmlns:wps="http://schemas.microsoft.com/office/word/2010/wordprocessingShape" mc:Ignorable="w14 wp14">
-  <w:p>
-    <w:pPr>
-      <w:pStyle w:val="Footer"/>
-    </w:pPr>
-  </w:p>
-</w:ftr>
-</file>
-
-<file path=word/footer2.xml><?xml version="1.0" encoding="utf-8"?>
 <w:ftr xmlns:wpc="http://schemas.microsoft.com/office/word/2010/wordprocessingCanvas" xmlns:mo="http://schemas.microsoft.com/office/mac/office/2008/main" xmlns:mc="http://schemas.openxmlformats.org/markup-compatibility/2006" xmlns:mv="urn:schemas-microsoft-com:mac:vml" xmlns:o="urn:schemas-microsoft-com:office:office" xmlns:r="http://schemas.openxmlformats.org/officeDocument/2006/relationships" xmlns:m="http://schemas.openxmlformats.org/officeDocument/2006/math" xmlns:v="urn:schemas-microsoft-com:vml" xmlns:wp14="http://schemas.microsoft.com/office/word/2010/wordprocessingDrawing" xmlns:wp="http://schemas.openxmlformats.org/drawingml/2006/wordprocessingDrawing" xmlns:w10="urn:schemas-microsoft-com:office:word" xmlns:w="http://schemas.openxmlformats.org/wordprocessingml/2006/main" xmlns:w14="http://schemas.microsoft.com/office/word/2010/wordml" xmlns:wpg="http://schemas.microsoft.com/office/word/2010/wordprocessingGroup" xmlns:wpi="http://schemas.microsoft.com/office/word/2010/wordprocessingInk" xmlns:wne="http://schemas.microsoft.com/office/word/2006/wordml" xmlns:wps="http://schemas.microsoft.com/office/word/2010/wordprocessingShape" mc:Ignorable="w14 wp14">
   <w:p>
     <w:pPr>
@@ -1498,14 +1493,12 @@
       <w:tab/>
       <w:t>2013-03-</w:t>
     </w:r>
-    <w:ins w:id="1" w:author="Bob Rudis" w:date="2013-03-20T12:16:00Z">
-      <w:r>
-        <w:rPr>
-          <w:rFonts w:ascii="Times New Roman" w:hAnsi="Times New Roman" w:cs="Times New Roman"/>
-        </w:rPr>
-        <w:t>20</w:t>
-      </w:r>
-    </w:ins>
+    <w:r>
+      <w:rPr>
+        <w:rFonts w:ascii="Times New Roman" w:hAnsi="Times New Roman" w:cs="Times New Roman"/>
+      </w:rPr>
+      <w:t>20</w:t>
+    </w:r>
     <w:r>
       <w:rPr>
         <w:rFonts w:ascii="Times New Roman" w:hAnsi="Times New Roman" w:cs="Times New Roman"/>
@@ -1585,16 +1578,6 @@
 </w:ftr>
 </file>
 
-<file path=word/footer3.xml><?xml version="1.0" encoding="utf-8"?>
-<w:ftr xmlns:wpc="http://schemas.microsoft.com/office/word/2010/wordprocessingCanvas" xmlns:mo="http://schemas.microsoft.com/office/mac/office/2008/main" xmlns:mc="http://schemas.openxmlformats.org/markup-compatibility/2006" xmlns:mv="urn:schemas-microsoft-com:mac:vml" xmlns:o="urn:schemas-microsoft-com:office:office" xmlns:r="http://schemas.openxmlformats.org/officeDocument/2006/relationships" xmlns:m="http://schemas.openxmlformats.org/officeDocument/2006/math" xmlns:v="urn:schemas-microsoft-com:vml" xmlns:wp14="http://schemas.microsoft.com/office/word/2010/wordprocessingDrawing" xmlns:wp="http://schemas.openxmlformats.org/drawingml/2006/wordprocessingDrawing" xmlns:w10="urn:schemas-microsoft-com:office:word" xmlns:w="http://schemas.openxmlformats.org/wordprocessingml/2006/main" xmlns:w14="http://schemas.microsoft.com/office/word/2010/wordml" xmlns:wpg="http://schemas.microsoft.com/office/word/2010/wordprocessingGroup" xmlns:wpi="http://schemas.microsoft.com/office/word/2010/wordprocessingInk" xmlns:wne="http://schemas.microsoft.com/office/word/2006/wordml" xmlns:wps="http://schemas.microsoft.com/office/word/2010/wordprocessingShape" mc:Ignorable="w14 wp14">
-  <w:p>
-    <w:pPr>
-      <w:pStyle w:val="Footer"/>
-    </w:pPr>
-  </w:p>
-</w:ftr>
-</file>
-
 <file path=word/footnotes.xml><?xml version="1.0" encoding="utf-8"?>
 <w:footnotes xmlns:wpc="http://schemas.microsoft.com/office/word/2010/wordprocessingCanvas" xmlns:mo="http://schemas.microsoft.com/office/mac/office/2008/main" xmlns:mc="http://schemas.openxmlformats.org/markup-compatibility/2006" xmlns:mv="urn:schemas-microsoft-com:mac:vml" xmlns:o="urn:schemas-microsoft-com:office:office" xmlns:r="http://schemas.openxmlformats.org/officeDocument/2006/relationships" xmlns:m="http://schemas.openxmlformats.org/officeDocument/2006/math" xmlns:v="urn:schemas-microsoft-com:vml" xmlns:wp14="http://schemas.microsoft.com/office/word/2010/wordprocessingDrawing" xmlns:wp="http://schemas.openxmlformats.org/drawingml/2006/wordprocessingDrawing" xmlns:w10="urn:schemas-microsoft-com:office:word" xmlns:w="http://schemas.openxmlformats.org/wordprocessingml/2006/main" xmlns:w14="http://schemas.microsoft.com/office/word/2010/wordml" xmlns:wpg="http://schemas.microsoft.com/office/word/2010/wordprocessingGroup" xmlns:wpi="http://schemas.microsoft.com/office/word/2010/wordprocessingInk" xmlns:wne="http://schemas.microsoft.com/office/word/2006/wordml" xmlns:wps="http://schemas.microsoft.com/office/word/2010/wordprocessingShape" mc:Ignorable="w14 wp14">
   <w:footnote w:type="separator" w:id="-1">
@@ -1620,17 +1603,6 @@
     <w:pPr>
       <w:pStyle w:val="Header"/>
     </w:pPr>
-  </w:p>
-</w:hdr>
-</file>
-
-<file path=word/header2.xml><?xml version="1.0" encoding="utf-8"?>
-<w:hdr xmlns:wpc="http://schemas.microsoft.com/office/word/2010/wordprocessingCanvas" xmlns:mo="http://schemas.microsoft.com/office/mac/office/2008/main" xmlns:mc="http://schemas.openxmlformats.org/markup-compatibility/2006" xmlns:mv="urn:schemas-microsoft-com:mac:vml" xmlns:o="urn:schemas-microsoft-com:office:office" xmlns:r="http://schemas.openxmlformats.org/officeDocument/2006/relationships" xmlns:m="http://schemas.openxmlformats.org/officeDocument/2006/math" xmlns:v="urn:schemas-microsoft-com:vml" xmlns:wp14="http://schemas.microsoft.com/office/word/2010/wordprocessingDrawing" xmlns:wp="http://schemas.openxmlformats.org/drawingml/2006/wordprocessingDrawing" xmlns:w10="urn:schemas-microsoft-com:office:word" xmlns:w="http://schemas.openxmlformats.org/wordprocessingml/2006/main" xmlns:w14="http://schemas.microsoft.com/office/word/2010/wordml" xmlns:wpg="http://schemas.microsoft.com/office/word/2010/wordprocessingGroup" xmlns:wpi="http://schemas.microsoft.com/office/word/2010/wordprocessingInk" xmlns:wne="http://schemas.microsoft.com/office/word/2006/wordml" xmlns:wps="http://schemas.microsoft.com/office/word/2010/wordprocessingShape" mc:Ignorable="w14 wp14">
-  <w:p>
-    <w:pPr>
-      <w:pStyle w:val="Header"/>
-    </w:pPr>
-    <w:bookmarkStart w:id="0" w:name="_GoBack"/>
     <w:r>
       <w:t>Wiley Table of Contents Submission</w:t>
     </w:r>
@@ -1641,17 +1613,6 @@
       <w:tab/>
       <w:t>Jay Jacobs &amp; Bob Rudis</w:t>
     </w:r>
-  </w:p>
-  <w:bookmarkEnd w:id="0"/>
-</w:hdr>
-</file>
-
-<file path=word/header3.xml><?xml version="1.0" encoding="utf-8"?>
-<w:hdr xmlns:wpc="http://schemas.microsoft.com/office/word/2010/wordprocessingCanvas" xmlns:mo="http://schemas.microsoft.com/office/mac/office/2008/main" xmlns:mc="http://schemas.openxmlformats.org/markup-compatibility/2006" xmlns:mv="urn:schemas-microsoft-com:mac:vml" xmlns:o="urn:schemas-microsoft-com:office:office" xmlns:r="http://schemas.openxmlformats.org/officeDocument/2006/relationships" xmlns:m="http://schemas.openxmlformats.org/officeDocument/2006/math" xmlns:v="urn:schemas-microsoft-com:vml" xmlns:wp14="http://schemas.microsoft.com/office/word/2010/wordprocessingDrawing" xmlns:wp="http://schemas.openxmlformats.org/drawingml/2006/wordprocessingDrawing" xmlns:w10="urn:schemas-microsoft-com:office:word" xmlns:w="http://schemas.openxmlformats.org/wordprocessingml/2006/main" xmlns:w14="http://schemas.microsoft.com/office/word/2010/wordml" xmlns:wpg="http://schemas.microsoft.com/office/word/2010/wordprocessingGroup" xmlns:wpi="http://schemas.microsoft.com/office/word/2010/wordprocessingInk" xmlns:wne="http://schemas.microsoft.com/office/word/2006/wordml" xmlns:wps="http://schemas.microsoft.com/office/word/2010/wordprocessingShape" mc:Ignorable="w14 wp14">
-  <w:p>
-    <w:pPr>
-      <w:pStyle w:val="Header"/>
-    </w:pPr>
   </w:p>
 </w:hdr>
 </file>
@@ -2877,7 +2838,7 @@
 </file>
 
 <file path=customXml/itemProps1.xml><?xml version="1.0" encoding="utf-8"?>
-<ds:datastoreItem xmlns:ds="http://schemas.openxmlformats.org/officeDocument/2006/customXml" ds:itemID="{5447001B-89EC-0E48-828E-4214317D5D62}">
+<ds:datastoreItem xmlns:ds="http://schemas.openxmlformats.org/officeDocument/2006/customXml" ds:itemID="{7AA60C2F-B2F9-574D-B312-8A4864630DC2}">
   <ds:schemaRefs>
     <ds:schemaRef ds:uri="http://schemas.openxmlformats.org/officeDocument/2006/bibliography"/>
   </ds:schemaRefs>

</xml_diff>

<commit_message>
prepared for call with Carol, last minute tweaks
</commit_message>
<xml_diff>
--- a/hrbrmstr/combined-ToC.docx
+++ b/hrbrmstr/combined-ToC.docx
@@ -549,7 +549,7 @@
         <w:t xml:space="preserve">: </w:t>
       </w:r>
       <w:r>
-        <w:t>The Craft of Communication</w:t>
+        <w:t>Working with Stories</w:t>
       </w:r>
     </w:p>
     <w:p>
@@ -571,13 +571,19 @@
         <w:t>Senders</w:t>
       </w:r>
       <w:r>
-        <w:t xml:space="preserve"> / </w:t>
+        <w:t>,</w:t>
+      </w:r>
+      <w:r>
+        <w:t xml:space="preserve"> </w:t>
       </w:r>
       <w:r>
         <w:t>Channels</w:t>
       </w:r>
       <w:r>
-        <w:t xml:space="preserve"> / </w:t>
+        <w:t>,</w:t>
+      </w:r>
+      <w:r>
+        <w:t xml:space="preserve"> </w:t>
       </w:r>
       <w:r>
         <w:t>Recipients</w:t>
@@ -605,19 +611,13 @@
         <w:t>Context</w:t>
       </w:r>
       <w:r>
-        <w:t xml:space="preserve"> / </w:t>
+        <w:t xml:space="preserve">, </w:t>
       </w:r>
       <w:r>
         <w:t>Clarity</w:t>
       </w:r>
       <w:r>
-        <w:t xml:space="preserve"> / </w:t>
-      </w:r>
-      <w:r>
-        <w:t>Integrity</w:t>
-      </w:r>
-      <w:r>
-        <w:t xml:space="preserve"> / </w:t>
+        <w:t xml:space="preserve">, Integrity, </w:t>
       </w:r>
       <w:r>
         <w:t>Style</w:t>
@@ -628,13 +628,37 @@
         <w:pStyle w:val="Heading2"/>
       </w:pPr>
       <w:r>
-        <w:t>Com</w:t>
-      </w:r>
-      <w:r>
-        <w:t>mon Pitfalls in C</w:t>
-      </w:r>
-      <w:r>
-        <w:t>ommunication</w:t>
+        <w:t>Medium matches message</w:t>
+      </w:r>
+    </w:p>
+    <w:p>
+      <w:pPr>
+        <w:pStyle w:val="Heading3"/>
+        <w:tabs>
+          <w:tab w:val="center" w:pos="5400"/>
+        </w:tabs>
+      </w:pPr>
+      <w:r>
+        <w:t>Do you need a thousand words?</w:t>
+      </w:r>
+      <w:r>
+        <w:tab/>
+      </w:r>
+    </w:p>
+    <w:p>
+      <w:pPr>
+        <w:pStyle w:val="Heading3"/>
+      </w:pPr>
+      <w:r>
+        <w:t>Explanatory and exploratory methods</w:t>
+      </w:r>
+    </w:p>
+    <w:p>
+      <w:pPr>
+        <w:pStyle w:val="Heading2"/>
+      </w:pPr>
+      <w:r>
+        <w:t>The Illusion of Communication</w:t>
       </w:r>
     </w:p>
     <w:p>
@@ -652,6 +676,53 @@
       <w:r>
         <w:t>One story fits all</w:t>
       </w:r>
+      <w:r>
+        <w:t xml:space="preserve"> to over adaptation</w:t>
+      </w:r>
+    </w:p>
+    <w:p>
+      <w:pPr>
+        <w:pStyle w:val="Heading3"/>
+      </w:pPr>
+      <w:r>
+        <w:t>Visuals play a supporting role</w:t>
+      </w:r>
+    </w:p>
+    <w:p>
+      <w:pPr>
+        <w:pStyle w:val="Heading2"/>
+      </w:pPr>
+      <w:r>
+        <w:t>Reaching Analutophobics</w:t>
+      </w:r>
+    </w:p>
+    <w:p>
+      <w:pPr>
+        <w:pStyle w:val="Heading3"/>
+      </w:pPr>
+      <w:r>
+        <w:t>So what?  (stats don’t matter)</w:t>
+      </w:r>
+    </w:p>
+    <w:p>
+      <w:pPr>
+        <w:pStyle w:val="Heading3"/>
+      </w:pPr>
+      <w:r>
+        <w:t>The expertise firewall</w:t>
+      </w:r>
+      <w:r>
+        <w:t xml:space="preserve"> </w:t>
+      </w:r>
+    </w:p>
+    <w:p>
+      <w:pPr>
+        <w:pStyle w:val="Heading3"/>
+      </w:pPr>
+    </w:p>
+    <w:p>
+      <w:bookmarkStart w:id="0" w:name="_GoBack"/>
+      <w:bookmarkEnd w:id="0"/>
     </w:p>
     <w:p>
       <w:pPr>
@@ -1391,8 +1462,6 @@
       <w:pPr>
         <w:pStyle w:val="Heading1"/>
       </w:pPr>
-      <w:bookmarkStart w:id="0" w:name="_GoBack"/>
-      <w:bookmarkEnd w:id="0"/>
       <w:r>
         <w:t>Appendix A</w:t>
       </w:r>
@@ -1491,13 +1560,7 @@
         <w:rFonts w:ascii="Times New Roman" w:hAnsi="Times New Roman" w:cs="Times New Roman"/>
       </w:rPr>
       <w:tab/>
-      <w:t>2013-03-</w:t>
-    </w:r>
-    <w:r>
-      <w:rPr>
-        <w:rFonts w:ascii="Times New Roman" w:hAnsi="Times New Roman" w:cs="Times New Roman"/>
-      </w:rPr>
-      <w:t>20</w:t>
+      <w:t>2013-03-20</w:t>
     </w:r>
     <w:r>
       <w:rPr>
@@ -1566,7 +1629,7 @@
         <w:rFonts w:ascii="Times New Roman" w:hAnsi="Times New Roman" w:cs="Times New Roman"/>
         <w:noProof/>
       </w:rPr>
-      <w:t>2</w:t>
+      <w:t>1</w:t>
     </w:r>
     <w:r>
       <w:rPr>
@@ -2838,7 +2901,7 @@
 </file>
 
 <file path=customXml/itemProps1.xml><?xml version="1.0" encoding="utf-8"?>
-<ds:datastoreItem xmlns:ds="http://schemas.openxmlformats.org/officeDocument/2006/customXml" ds:itemID="{7AA60C2F-B2F9-574D-B312-8A4864630DC2}">
+<ds:datastoreItem xmlns:ds="http://schemas.openxmlformats.org/officeDocument/2006/customXml" ds:itemID="{961A07B2-6474-574E-8711-722087A60EE8}">
   <ds:schemaRefs>
     <ds:schemaRef ds:uri="http://schemas.openxmlformats.org/officeDocument/2006/bibliography"/>
   </ds:schemaRefs>

</xml_diff>